<commit_message>
Removed files that should not be there for start of lab 1, updated setup.bat to make sure previous content is removed
</commit_message>
<xml_diff>
--- a/Manuals/BTSHOL01 Building your first BizTalk solution.docx
+++ b/Manuals/BTSHOL01 Building your first BizTalk solution.docx
@@ -1,6 +1,6 @@
 
 <file path=word/document.xml><?xml version="1.0" encoding="utf-8"?>
-<w:document xmlns:wpc="http://schemas.microsoft.com/office/word/2010/wordprocessingCanvas" xmlns:mc="http://schemas.openxmlformats.org/markup-compatibility/2006" xmlns:o="urn:schemas-microsoft-com:office:office" xmlns:r="http://schemas.openxmlformats.org/officeDocument/2006/relationships" xmlns:m="http://schemas.openxmlformats.org/officeDocument/2006/math" xmlns:v="urn:schemas-microsoft-com:vml" xmlns:wp14="http://schemas.microsoft.com/office/word/2010/wordprocessingDrawing" xmlns:wp="http://schemas.openxmlformats.org/drawingml/2006/wordprocessingDrawing" xmlns:w10="urn:schemas-microsoft-com:office:word" xmlns:w="http://schemas.openxmlformats.org/wordprocessingml/2006/main" xmlns:w14="http://schemas.microsoft.com/office/word/2010/wordml" xmlns:w15="http://schemas.microsoft.com/office/word/2012/wordml" xmlns:wpg="http://schemas.microsoft.com/office/word/2010/wordprocessingGroup" xmlns:wpi="http://schemas.microsoft.com/office/word/2010/wordprocessingInk" xmlns:wne="http://schemas.microsoft.com/office/word/2006/wordml" xmlns:wps="http://schemas.microsoft.com/office/word/2010/wordprocessingShape" mc:Ignorable="w14 w15 wp14">
+<w:document xmlns:wpc="http://schemas.microsoft.com/office/word/2010/wordprocessingCanvas" xmlns:cx="http://schemas.microsoft.com/office/drawing/2014/chartex" xmlns:cx1="http://schemas.microsoft.com/office/drawing/2015/9/8/chartex" xmlns:cx2="http://schemas.microsoft.com/office/drawing/2015/10/21/chartex" xmlns:cx3="http://schemas.microsoft.com/office/drawing/2016/5/9/chartex" xmlns:cx4="http://schemas.microsoft.com/office/drawing/2016/5/10/chartex" xmlns:cx5="http://schemas.microsoft.com/office/drawing/2016/5/11/chartex" xmlns:cx6="http://schemas.microsoft.com/office/drawing/2016/5/12/chartex" xmlns:cx7="http://schemas.microsoft.com/office/drawing/2016/5/13/chartex" xmlns:cx8="http://schemas.microsoft.com/office/drawing/2016/5/14/chartex" xmlns:mc="http://schemas.openxmlformats.org/markup-compatibility/2006" xmlns:aink="http://schemas.microsoft.com/office/drawing/2016/ink" xmlns:am3d="http://schemas.microsoft.com/office/drawing/2017/model3d" xmlns:o="urn:schemas-microsoft-com:office:office" xmlns:r="http://schemas.openxmlformats.org/officeDocument/2006/relationships" xmlns:m="http://schemas.openxmlformats.org/officeDocument/2006/math" xmlns:v="urn:schemas-microsoft-com:vml" xmlns:wp14="http://schemas.microsoft.com/office/word/2010/wordprocessingDrawing" xmlns:wp="http://schemas.openxmlformats.org/drawingml/2006/wordprocessingDrawing" xmlns:w10="urn:schemas-microsoft-com:office:word" xmlns:w="http://schemas.openxmlformats.org/wordprocessingml/2006/main" xmlns:w14="http://schemas.microsoft.com/office/word/2010/wordml" xmlns:w15="http://schemas.microsoft.com/office/word/2012/wordml" xmlns:w16cid="http://schemas.microsoft.com/office/word/2016/wordml/cid" xmlns:w16se="http://schemas.microsoft.com/office/word/2015/wordml/symex" xmlns:wpg="http://schemas.microsoft.com/office/word/2010/wordprocessingGroup" xmlns:wpi="http://schemas.microsoft.com/office/word/2010/wordprocessingInk" xmlns:wne="http://schemas.microsoft.com/office/word/2006/wordml" xmlns:wps="http://schemas.microsoft.com/office/word/2010/wordprocessingShape" mc:Ignorable="w14 w15 w16se w16cid wp14">
   <w:body>
     <w:p>
       <w:pPr>
@@ -126,7 +126,15 @@
         <w:t>.</w:t>
       </w:r>
       <w:r>
-        <w:t xml:space="preserve"> In order to get familiar with the development tasks involved, you will build a simple solution, deploy it and send messages through the system.  </w:t>
+        <w:t xml:space="preserve"> </w:t>
+      </w:r>
+      <w:proofErr w:type="gramStart"/>
+      <w:r>
+        <w:t>In order to</w:t>
+      </w:r>
+      <w:proofErr w:type="gramEnd"/>
+      <w:r>
+        <w:t xml:space="preserve"> get familiar with the development tasks involved, you will build a simple solution, deploy it and send messages through the system.  </w:t>
       </w:r>
     </w:p>
     <w:p>
@@ -149,11 +157,19 @@
       </w:r>
     </w:p>
     <w:p>
+      <w:proofErr w:type="gramStart"/>
       <w:r>
         <w:rPr>
           <w:szCs w:val="21"/>
         </w:rPr>
-        <w:t>The end result is that XML files should be picked up by BizTalk, processed by an orchestration and transformed to a flat-file structure, and sent out to a different folder, being serialized to its flat-file representation along the way by the send pipeline. You will build the project, deploy it, configure, start and test it.</w:t>
+        <w:t>The end result</w:t>
+      </w:r>
+      <w:proofErr w:type="gramEnd"/>
+      <w:r>
+        <w:rPr>
+          <w:szCs w:val="21"/>
+        </w:rPr>
+        <w:t xml:space="preserve"> is that XML files should be picked up by BizTalk, processed by an orchestration and transformed to a flat-file structure, and sent out to a different folder, being serialized to its flat-file representation along the way by the send pipeline. You will build the project, deploy it, configure, start and test it.</w:t>
       </w:r>
     </w:p>
     <w:p>
@@ -819,6 +835,7 @@
               </w:rPr>
               <w:t xml:space="preserve"> In the dialog box that appears, enter </w:t>
             </w:r>
+            <w:proofErr w:type="spellStart"/>
             <w:r>
               <w:rPr>
                 <w:b/>
@@ -837,6 +854,7 @@
               </w:rPr>
               <w:t>Receive</w:t>
             </w:r>
+            <w:proofErr w:type="spellEnd"/>
             <w:r>
               <w:rPr>
                 <w:sz w:val="19"/>
@@ -923,6 +941,7 @@
               </w:rPr>
               <w:t xml:space="preserve"> node, then right-click on the </w:t>
             </w:r>
+            <w:proofErr w:type="spellStart"/>
             <w:r>
               <w:rPr>
                 <w:b/>
@@ -941,6 +960,7 @@
               </w:rPr>
               <w:t>Receive</w:t>
             </w:r>
+            <w:proofErr w:type="spellEnd"/>
             <w:r>
               <w:rPr>
                 <w:sz w:val="19"/>
@@ -988,6 +1008,7 @@
               </w:rPr>
               <w:t xml:space="preserve">For the name, enter </w:t>
             </w:r>
+            <w:proofErr w:type="spellStart"/>
             <w:r>
               <w:rPr>
                 <w:b/>
@@ -1015,6 +1036,7 @@
               </w:rPr>
               <w:t>_FILE</w:t>
             </w:r>
+            <w:proofErr w:type="spellEnd"/>
             <w:r>
               <w:rPr>
                 <w:sz w:val="19"/>
@@ -1118,6 +1140,7 @@
               </w:rPr>
               <w:t xml:space="preserve"> is </w:t>
             </w:r>
+            <w:proofErr w:type="spellStart"/>
             <w:r>
               <w:rPr>
                 <w:b/>
@@ -1136,6 +1159,7 @@
               </w:rPr>
               <w:t>Receive</w:t>
             </w:r>
+            <w:proofErr w:type="spellEnd"/>
             <w:r>
               <w:rPr>
                 <w:sz w:val="19"/>
@@ -1179,7 +1203,7 @@
                 <v:shape id="_x0000_i1025" type="#_x0000_t75" style="width:231pt;height:141.75pt" o:ole="">
                   <v:imagedata r:id="rId11" o:title=""/>
                 </v:shape>
-                <o:OLEObject Type="Embed" ProgID="PBrush" ShapeID="_x0000_i1025" DrawAspect="Content" ObjectID="_1541953044" r:id="rId12"/>
+                <o:OLEObject Type="Embed" ProgID="PBrush" ShapeID="_x0000_i1025" DrawAspect="Content" ObjectID="_1605882342" r:id="rId12"/>
               </w:object>
             </w:r>
           </w:p>
@@ -1210,8 +1234,10 @@
                 <w:szCs w:val="19"/>
                 <w:lang w:eastAsia="ja-JP"/>
               </w:rPr>
-              <w:t>ge to prepare it for routing</w:t>
-            </w:r>
+              <w:t xml:space="preserve">ge to prepare it for </w:t>
+            </w:r>
+            <w:proofErr w:type="spellStart"/>
+            <w:proofErr w:type="gramStart"/>
             <w:r>
               <w:rPr>
                 <w:i/>
@@ -1219,6 +1245,15 @@
                 <w:szCs w:val="19"/>
                 <w:lang w:eastAsia="ja-JP"/>
               </w:rPr>
+              <w:t>routing</w:t>
+            </w:r>
+            <w:r>
+              <w:rPr>
+                <w:i/>
+                <w:sz w:val="19"/>
+                <w:szCs w:val="19"/>
+                <w:lang w:eastAsia="ja-JP"/>
+              </w:rPr>
               <w:t>.</w:t>
             </w:r>
             <w:r>
@@ -1228,7 +1263,38 @@
                 <w:szCs w:val="19"/>
                 <w:lang w:eastAsia="ja-JP"/>
               </w:rPr>
-              <w:t>The PassThruReceive pipeline however, does no processing – it just passes the message thru.</w:t>
+              <w:t>The</w:t>
+            </w:r>
+            <w:proofErr w:type="spellEnd"/>
+            <w:proofErr w:type="gramEnd"/>
+            <w:r>
+              <w:rPr>
+                <w:i/>
+                <w:sz w:val="19"/>
+                <w:szCs w:val="19"/>
+                <w:lang w:eastAsia="ja-JP"/>
+              </w:rPr>
+              <w:t xml:space="preserve"> </w:t>
+            </w:r>
+            <w:proofErr w:type="spellStart"/>
+            <w:r>
+              <w:rPr>
+                <w:i/>
+                <w:sz w:val="19"/>
+                <w:szCs w:val="19"/>
+                <w:lang w:eastAsia="ja-JP"/>
+              </w:rPr>
+              <w:t>PassThruReceive</w:t>
+            </w:r>
+            <w:proofErr w:type="spellEnd"/>
+            <w:r>
+              <w:rPr>
+                <w:i/>
+                <w:sz w:val="19"/>
+                <w:szCs w:val="19"/>
+                <w:lang w:eastAsia="ja-JP"/>
+              </w:rPr>
+              <w:t xml:space="preserve"> pipeline however, does no processing – it just passes the message thru.</w:t>
             </w:r>
             <w:r>
               <w:rPr>
@@ -1401,7 +1467,7 @@
                 <v:shape id="_x0000_i1026" type="#_x0000_t75" style="width:249.75pt;height:279.75pt" o:ole="">
                   <v:imagedata r:id="rId13" o:title=""/>
                 </v:shape>
-                <o:OLEObject Type="Embed" ProgID="PBrush" ShapeID="_x0000_i1026" DrawAspect="Content" ObjectID="_1541953045" r:id="rId14"/>
+                <o:OLEObject Type="Embed" ProgID="PBrush" ShapeID="_x0000_i1026" DrawAspect="Content" ObjectID="_1605882343" r:id="rId14"/>
               </w:object>
             </w:r>
           </w:p>
@@ -1663,6 +1729,7 @@
               </w:rPr>
               <w:t xml:space="preserve">, enter </w:t>
             </w:r>
+            <w:proofErr w:type="spellStart"/>
             <w:r>
               <w:rPr>
                 <w:b/>
@@ -1677,6 +1744,7 @@
               </w:rPr>
               <w:t>SendPort</w:t>
             </w:r>
+            <w:proofErr w:type="spellEnd"/>
             <w:r>
               <w:rPr>
                 <w:szCs w:val="19"/>
@@ -1946,7 +2014,21 @@
               <w:rPr>
                 <w:szCs w:val="19"/>
               </w:rPr>
-              <w:t xml:space="preserve">In the left hand menu, select </w:t>
+              <w:t xml:space="preserve">In the </w:t>
+            </w:r>
+            <w:proofErr w:type="gramStart"/>
+            <w:r>
+              <w:rPr>
+                <w:szCs w:val="19"/>
+              </w:rPr>
+              <w:t>left hand</w:t>
+            </w:r>
+            <w:proofErr w:type="gramEnd"/>
+            <w:r>
+              <w:rPr>
+                <w:szCs w:val="19"/>
+              </w:rPr>
+              <w:t xml:space="preserve"> menu, select </w:t>
             </w:r>
             <w:r>
               <w:rPr>
@@ -1977,7 +2059,21 @@
               <w:rPr>
                 <w:szCs w:val="19"/>
               </w:rPr>
-              <w:t xml:space="preserve">In the datagrid, select the </w:t>
+              <w:t xml:space="preserve">In the </w:t>
+            </w:r>
+            <w:proofErr w:type="spellStart"/>
+            <w:r>
+              <w:rPr>
+                <w:szCs w:val="19"/>
+              </w:rPr>
+              <w:t>datagrid</w:t>
+            </w:r>
+            <w:proofErr w:type="spellEnd"/>
+            <w:r>
+              <w:rPr>
+                <w:szCs w:val="19"/>
+              </w:rPr>
+              <w:t xml:space="preserve">, select the </w:t>
             </w:r>
             <w:r>
               <w:rPr>
@@ -1992,6 +2088,7 @@
               </w:rPr>
               <w:t xml:space="preserve"> column and select </w:t>
             </w:r>
+            <w:proofErr w:type="spellStart"/>
             <w:r>
               <w:rPr>
                 <w:b/>
@@ -1999,6 +2096,7 @@
               </w:rPr>
               <w:t>BTS.ReceivePortName</w:t>
             </w:r>
+            <w:proofErr w:type="spellEnd"/>
             <w:r>
               <w:rPr>
                 <w:szCs w:val="19"/>
@@ -2018,6 +2116,7 @@
               </w:rPr>
               <w:t xml:space="preserve">” and type the name of the receive port: </w:t>
             </w:r>
+            <w:proofErr w:type="spellStart"/>
             <w:r>
               <w:rPr>
                 <w:b/>
@@ -2025,6 +2124,7 @@
               </w:rPr>
               <w:t>PassThruReceive</w:t>
             </w:r>
+            <w:proofErr w:type="spellEnd"/>
             <w:r>
               <w:rPr>
                 <w:szCs w:val="19"/>
@@ -2045,7 +2145,7 @@
                 <v:shape id="_x0000_i1027" type="#_x0000_t75" style="width:263.25pt;height:92.25pt" o:ole="">
                   <v:imagedata r:id="rId15" o:title=""/>
                 </v:shape>
-                <o:OLEObject Type="Embed" ProgID="PBrush" ShapeID="_x0000_i1027" DrawAspect="Content" ObjectID="_1541953046" r:id="rId16"/>
+                <o:OLEObject Type="Embed" ProgID="PBrush" ShapeID="_x0000_i1027" DrawAspect="Content" ObjectID="_1605882344" r:id="rId16"/>
               </w:object>
             </w:r>
             <w:r>
@@ -2631,7 +2731,23 @@
                 <w:i/>
                 <w:szCs w:val="19"/>
               </w:rPr>
-              <w:t>The %MessageID% macro represents the ID of the message inside the BizTalk messaging infrastructure. It is in the form of a GUID and is guaranteed to be a unique name.</w:t>
+              <w:t>The %</w:t>
+            </w:r>
+            <w:proofErr w:type="spellStart"/>
+            <w:r>
+              <w:rPr>
+                <w:i/>
+                <w:szCs w:val="19"/>
+              </w:rPr>
+              <w:t>MessageID</w:t>
+            </w:r>
+            <w:proofErr w:type="spellEnd"/>
+            <w:r>
+              <w:rPr>
+                <w:i/>
+                <w:szCs w:val="19"/>
+              </w:rPr>
+              <w:t>% macro represents the ID of the message inside the BizTalk messaging infrastructure. It is in the form of a GUID and is guaranteed to be a unique name.</w:t>
             </w:r>
           </w:p>
         </w:tc>
@@ -2684,7 +2800,21 @@
               <w:rPr>
                 <w:szCs w:val="19"/>
               </w:rPr>
-              <w:t xml:space="preserve">Repeat the steps in Task 3 to start and test the application..  </w:t>
+              <w:t xml:space="preserve">Repeat the steps in Task 3 to start and test the </w:t>
+            </w:r>
+            <w:proofErr w:type="gramStart"/>
+            <w:r>
+              <w:rPr>
+                <w:szCs w:val="19"/>
+              </w:rPr>
+              <w:t>application..</w:t>
+            </w:r>
+            <w:proofErr w:type="gramEnd"/>
+            <w:r>
+              <w:rPr>
+                <w:szCs w:val="19"/>
+              </w:rPr>
+              <w:t xml:space="preserve">  </w:t>
             </w:r>
           </w:p>
           <w:p>
@@ -2907,8 +3037,17 @@
                 <w:i/>
                 <w:szCs w:val="19"/>
               </w:rPr>
-              <w:t>The option to delete a send port is only available when it is not active (Enlisted or Started)..</w:t>
-            </w:r>
+              <w:t>The option to delete a send port is only available when it is not active (Enlisted or Started</w:t>
+            </w:r>
+            <w:proofErr w:type="gramStart"/>
+            <w:r>
+              <w:rPr>
+                <w:i/>
+                <w:szCs w:val="19"/>
+              </w:rPr>
+              <w:t>)..</w:t>
+            </w:r>
+            <w:proofErr w:type="gramEnd"/>
           </w:p>
           <w:p>
             <w:pPr>
@@ -3276,6 +3415,7 @@
               </w:rPr>
               <w:t xml:space="preserve"> template and enter </w:t>
             </w:r>
+            <w:proofErr w:type="spellStart"/>
             <w:r>
               <w:rPr>
                 <w:b/>
@@ -3283,6 +3423,7 @@
               </w:rPr>
               <w:t>ContosoMessaging</w:t>
             </w:r>
+            <w:proofErr w:type="spellEnd"/>
             <w:r>
               <w:rPr>
                 <w:szCs w:val="19"/>
@@ -3356,7 +3497,7 @@
                 <v:shape id="_x0000_i1028" type="#_x0000_t75" style="width:250.5pt;height:180.75pt" o:ole="">
                   <v:imagedata r:id="rId17" o:title=""/>
                 </v:shape>
-                <o:OLEObject Type="Embed" ProgID="PBrush" ShapeID="_x0000_i1028" DrawAspect="Content" ObjectID="_1541953047" r:id="rId18"/>
+                <o:OLEObject Type="Embed" ProgID="PBrush" ShapeID="_x0000_i1028" DrawAspect="Content" ObjectID="_1605882345" r:id="rId18"/>
               </w:object>
             </w:r>
           </w:p>
@@ -3405,7 +3546,21 @@
               <w:rPr>
                 <w:szCs w:val="19"/>
               </w:rPr>
-              <w:t xml:space="preserve">After the project is created, right-click the ContosoMessaging project and choose </w:t>
+              <w:t xml:space="preserve">After the project is created, right-click the </w:t>
+            </w:r>
+            <w:proofErr w:type="spellStart"/>
+            <w:r>
+              <w:rPr>
+                <w:szCs w:val="19"/>
+              </w:rPr>
+              <w:t>ContosoMessaging</w:t>
+            </w:r>
+            <w:proofErr w:type="spellEnd"/>
+            <w:r>
+              <w:rPr>
+                <w:szCs w:val="19"/>
+              </w:rPr>
+              <w:t xml:space="preserve"> project and choose </w:t>
             </w:r>
             <w:r>
               <w:rPr>
@@ -3590,7 +3745,25 @@
                 <w:sz w:val="19"/>
                 <w:szCs w:val="19"/>
               </w:rPr>
-              <w:t xml:space="preserve">Right-click the ContosoMessaging project in Solution Explorer and choose </w:t>
+              <w:t xml:space="preserve">Right-click the </w:t>
+            </w:r>
+            <w:proofErr w:type="spellStart"/>
+            <w:r>
+              <w:rPr>
+                <w:rFonts w:ascii="Times New Roman" w:hAnsi="Times New Roman"/>
+                <w:sz w:val="19"/>
+                <w:szCs w:val="19"/>
+              </w:rPr>
+              <w:t>ContosoMessaging</w:t>
+            </w:r>
+            <w:proofErr w:type="spellEnd"/>
+            <w:r>
+              <w:rPr>
+                <w:rFonts w:ascii="Times New Roman" w:hAnsi="Times New Roman"/>
+                <w:sz w:val="19"/>
+                <w:szCs w:val="19"/>
+              </w:rPr>
+              <w:t xml:space="preserve"> project in Solution Explorer and choose </w:t>
             </w:r>
             <w:r>
               <w:rPr>
@@ -3906,7 +4079,43 @@
                 <w:sz w:val="19"/>
                 <w:szCs w:val="19"/>
               </w:rPr>
-              <w:t xml:space="preserve">In the treeview, right-click the node labeled “Root” and rename it to “CustomerOrder”.  </w:t>
+              <w:t xml:space="preserve">In the </w:t>
+            </w:r>
+            <w:proofErr w:type="spellStart"/>
+            <w:r>
+              <w:rPr>
+                <w:rFonts w:ascii="Times New Roman" w:hAnsi="Times New Roman"/>
+                <w:sz w:val="19"/>
+                <w:szCs w:val="19"/>
+              </w:rPr>
+              <w:t>treeview</w:t>
+            </w:r>
+            <w:proofErr w:type="spellEnd"/>
+            <w:r>
+              <w:rPr>
+                <w:rFonts w:ascii="Times New Roman" w:hAnsi="Times New Roman"/>
+                <w:sz w:val="19"/>
+                <w:szCs w:val="19"/>
+              </w:rPr>
+              <w:t>, right-click the node labeled “Root” and rename it to “</w:t>
+            </w:r>
+            <w:proofErr w:type="spellStart"/>
+            <w:r>
+              <w:rPr>
+                <w:rFonts w:ascii="Times New Roman" w:hAnsi="Times New Roman"/>
+                <w:sz w:val="19"/>
+                <w:szCs w:val="19"/>
+              </w:rPr>
+              <w:t>CustomerOrder</w:t>
+            </w:r>
+            <w:proofErr w:type="spellEnd"/>
+            <w:r>
+              <w:rPr>
+                <w:rFonts w:ascii="Times New Roman" w:hAnsi="Times New Roman"/>
+                <w:sz w:val="19"/>
+                <w:szCs w:val="19"/>
+              </w:rPr>
+              <w:t xml:space="preserve">”.  </w:t>
             </w:r>
           </w:p>
           <w:p>
@@ -3932,6 +4141,7 @@
               </w:rPr>
               <w:t xml:space="preserve">Right-click the </w:t>
             </w:r>
+            <w:proofErr w:type="spellStart"/>
             <w:r>
               <w:rPr>
                 <w:rFonts w:ascii="Times New Roman" w:hAnsi="Times New Roman"/>
@@ -3941,6 +4151,7 @@
               </w:rPr>
               <w:t>CustomerOrder</w:t>
             </w:r>
+            <w:proofErr w:type="spellEnd"/>
             <w:r>
               <w:rPr>
                 <w:rFonts w:ascii="Times New Roman" w:hAnsi="Times New Roman"/>
@@ -3973,7 +4184,27 @@
                 <w:sz w:val="19"/>
                 <w:szCs w:val="19"/>
               </w:rPr>
-              <w:t>“CustomerInfo”</w:t>
+              <w:t>“</w:t>
+            </w:r>
+            <w:proofErr w:type="spellStart"/>
+            <w:r>
+              <w:rPr>
+                <w:rFonts w:ascii="Times New Roman" w:hAnsi="Times New Roman"/>
+                <w:b/>
+                <w:sz w:val="19"/>
+                <w:szCs w:val="19"/>
+              </w:rPr>
+              <w:t>CustomerInfo</w:t>
+            </w:r>
+            <w:proofErr w:type="spellEnd"/>
+            <w:r>
+              <w:rPr>
+                <w:rFonts w:ascii="Times New Roman" w:hAnsi="Times New Roman"/>
+                <w:b/>
+                <w:sz w:val="19"/>
+                <w:szCs w:val="19"/>
+              </w:rPr>
+              <w:t>”</w:t>
             </w:r>
             <w:r>
               <w:rPr>
@@ -4007,6 +4238,7 @@
               </w:rPr>
               <w:t xml:space="preserve">Right-click the </w:t>
             </w:r>
+            <w:proofErr w:type="spellStart"/>
             <w:r>
               <w:rPr>
                 <w:rFonts w:ascii="Times New Roman" w:hAnsi="Times New Roman"/>
@@ -4016,6 +4248,7 @@
               </w:rPr>
               <w:t>CustomerInfo</w:t>
             </w:r>
+            <w:proofErr w:type="spellEnd"/>
             <w:r>
               <w:rPr>
                 <w:rFonts w:ascii="Times New Roman" w:hAnsi="Times New Roman"/>
@@ -4082,6 +4315,7 @@
               </w:rPr>
               <w:t xml:space="preserve">Repeat the previous step to create two other elements named </w:t>
             </w:r>
+            <w:proofErr w:type="spellStart"/>
             <w:r>
               <w:rPr>
                 <w:rFonts w:ascii="Times New Roman" w:hAnsi="Times New Roman"/>
@@ -4091,6 +4325,7 @@
               </w:rPr>
               <w:t>LastName</w:t>
             </w:r>
+            <w:proofErr w:type="spellEnd"/>
             <w:r>
               <w:rPr>
                 <w:rFonts w:ascii="Times New Roman" w:hAnsi="Times New Roman"/>
@@ -4140,6 +4375,7 @@
               </w:rPr>
               <w:t xml:space="preserve">Right-click the </w:t>
             </w:r>
+            <w:proofErr w:type="spellStart"/>
             <w:r>
               <w:rPr>
                 <w:rFonts w:ascii="Times New Roman" w:hAnsi="Times New Roman"/>
@@ -4149,6 +4385,7 @@
               </w:rPr>
               <w:t>CustomerOrder</w:t>
             </w:r>
+            <w:proofErr w:type="spellEnd"/>
             <w:r>
               <w:rPr>
                 <w:rFonts w:ascii="Times New Roman" w:hAnsi="Times New Roman"/>
@@ -4172,7 +4409,25 @@
                 <w:sz w:val="19"/>
                 <w:szCs w:val="19"/>
               </w:rPr>
-              <w:t xml:space="preserve">Name the record “OrderDetails”.  </w:t>
+              <w:t>Name the record “</w:t>
+            </w:r>
+            <w:proofErr w:type="spellStart"/>
+            <w:r>
+              <w:rPr>
+                <w:rFonts w:ascii="Times New Roman" w:hAnsi="Times New Roman"/>
+                <w:sz w:val="19"/>
+                <w:szCs w:val="19"/>
+              </w:rPr>
+              <w:t>OrderDetails</w:t>
+            </w:r>
+            <w:proofErr w:type="spellEnd"/>
+            <w:r>
+              <w:rPr>
+                <w:rFonts w:ascii="Times New Roman" w:hAnsi="Times New Roman"/>
+                <w:sz w:val="19"/>
+                <w:szCs w:val="19"/>
+              </w:rPr>
+              <w:t xml:space="preserve">”.  </w:t>
             </w:r>
           </w:p>
           <w:p>
@@ -4558,6 +4813,7 @@
               </w:rPr>
               <w:t xml:space="preserve">right-click the </w:t>
             </w:r>
+            <w:proofErr w:type="spellStart"/>
             <w:r>
               <w:rPr>
                 <w:b/>
@@ -4567,6 +4823,7 @@
               </w:rPr>
               <w:t>ContosoMessaging</w:t>
             </w:r>
+            <w:proofErr w:type="spellEnd"/>
             <w:r>
               <w:rPr>
                 <w:sz w:val="19"/>
@@ -4633,6 +4890,7 @@
               </w:rPr>
               <w:t xml:space="preserve">and name the file </w:t>
             </w:r>
+            <w:proofErr w:type="spellStart"/>
             <w:r>
               <w:rPr>
                 <w:b/>
@@ -4642,6 +4900,7 @@
               </w:rPr>
               <w:t>MapOrderToCustomer.btm</w:t>
             </w:r>
+            <w:proofErr w:type="spellEnd"/>
             <w:r>
               <w:rPr>
                 <w:sz w:val="19"/>
@@ -4761,6 +5020,7 @@
               </w:rPr>
               <w:t xml:space="preserve"> node and select the </w:t>
             </w:r>
+            <w:proofErr w:type="spellStart"/>
             <w:r>
               <w:rPr>
                 <w:b/>
@@ -4770,6 +5030,7 @@
               </w:rPr>
               <w:t>ContosoMessage.Order</w:t>
             </w:r>
+            <w:proofErr w:type="spellEnd"/>
             <w:r>
               <w:rPr>
                 <w:sz w:val="19"/>
@@ -4900,6 +5161,7 @@
               </w:rPr>
               <w:t xml:space="preserve"> and select the </w:t>
             </w:r>
+            <w:proofErr w:type="spellStart"/>
             <w:r>
               <w:rPr>
                 <w:b/>
@@ -4909,6 +5171,7 @@
               </w:rPr>
               <w:t>ContosoMessaging.CustomerOrderFlatFile</w:t>
             </w:r>
+            <w:proofErr w:type="spellEnd"/>
             <w:r>
               <w:rPr>
                 <w:sz w:val="19"/>
@@ -5031,7 +5294,25 @@
                 <w:szCs w:val="19"/>
                 <w:lang w:eastAsia="ja-JP"/>
               </w:rPr>
-              <w:t>In the source schema, under CustomerInfo, c</w:t>
+              <w:t xml:space="preserve">In the source schema, under </w:t>
+            </w:r>
+            <w:proofErr w:type="spellStart"/>
+            <w:r>
+              <w:rPr>
+                <w:sz w:val="19"/>
+                <w:szCs w:val="19"/>
+                <w:lang w:eastAsia="ja-JP"/>
+              </w:rPr>
+              <w:t>CustomerInfo</w:t>
+            </w:r>
+            <w:proofErr w:type="spellEnd"/>
+            <w:r>
+              <w:rPr>
+                <w:sz w:val="19"/>
+                <w:szCs w:val="19"/>
+                <w:lang w:eastAsia="ja-JP"/>
+              </w:rPr>
+              <w:t>, c</w:t>
             </w:r>
             <w:r>
               <w:rPr>
@@ -5058,6 +5339,7 @@
               </w:rPr>
               <w:t xml:space="preserve"> node and drag it to the </w:t>
             </w:r>
+            <w:proofErr w:type="spellStart"/>
             <w:r>
               <w:rPr>
                 <w:b/>
@@ -5067,6 +5349,7 @@
               </w:rPr>
               <w:t>ContactNo</w:t>
             </w:r>
+            <w:proofErr w:type="spellEnd"/>
             <w:r>
               <w:rPr>
                 <w:sz w:val="19"/>
@@ -5131,8 +5414,19 @@
                 <w:szCs w:val="19"/>
                 <w:lang w:eastAsia="ja-JP"/>
               </w:rPr>
-              <w:t>String Functoids</w:t>
-            </w:r>
+              <w:t xml:space="preserve">String </w:t>
+            </w:r>
+            <w:proofErr w:type="spellStart"/>
+            <w:r>
+              <w:rPr>
+                <w:b/>
+                <w:sz w:val="19"/>
+                <w:szCs w:val="19"/>
+                <w:lang w:eastAsia="ja-JP"/>
+              </w:rPr>
+              <w:t>Functoids</w:t>
+            </w:r>
+            <w:proofErr w:type="spellEnd"/>
             <w:r>
               <w:rPr>
                 <w:sz w:val="19"/>
@@ -5165,7 +5459,25 @@
                 <w:szCs w:val="19"/>
                 <w:lang w:eastAsia="ja-JP"/>
               </w:rPr>
-              <w:t xml:space="preserve"> functoid onto the grid between the source and destination schemas.  </w:t>
+              <w:t xml:space="preserve"> </w:t>
+            </w:r>
+            <w:proofErr w:type="spellStart"/>
+            <w:r>
+              <w:rPr>
+                <w:sz w:val="19"/>
+                <w:szCs w:val="19"/>
+                <w:lang w:eastAsia="ja-JP"/>
+              </w:rPr>
+              <w:t>functoid</w:t>
+            </w:r>
+            <w:proofErr w:type="spellEnd"/>
+            <w:r>
+              <w:rPr>
+                <w:sz w:val="19"/>
+                <w:szCs w:val="19"/>
+                <w:lang w:eastAsia="ja-JP"/>
+              </w:rPr>
+              <w:t xml:space="preserve"> onto the grid between the source and destination schemas.  </w:t>
             </w:r>
           </w:p>
           <w:p>
@@ -5182,6 +5494,7 @@
                 <w:lang w:eastAsia="ja-JP"/>
               </w:rPr>
             </w:pPr>
+            <w:proofErr w:type="spellStart"/>
             <w:r>
               <w:rPr>
                 <w:i/>
@@ -5189,7 +5502,37 @@
                 <w:szCs w:val="19"/>
                 <w:lang w:eastAsia="ja-JP"/>
               </w:rPr>
-              <w:t>Functoids provide additional transformation capabilities beyond simple copying of data.  Look in the toolbox and you will find many different categories of functoids for different transformation tasks.</w:t>
+              <w:t>Functoids</w:t>
+            </w:r>
+            <w:proofErr w:type="spellEnd"/>
+            <w:r>
+              <w:rPr>
+                <w:i/>
+                <w:sz w:val="19"/>
+                <w:szCs w:val="19"/>
+                <w:lang w:eastAsia="ja-JP"/>
+              </w:rPr>
+              <w:t xml:space="preserve"> provide additional transformation capabilities beyond simple copying of data.  Look in the toolbox and you will find many different categories of </w:t>
+            </w:r>
+            <w:proofErr w:type="spellStart"/>
+            <w:r>
+              <w:rPr>
+                <w:i/>
+                <w:sz w:val="19"/>
+                <w:szCs w:val="19"/>
+                <w:lang w:eastAsia="ja-JP"/>
+              </w:rPr>
+              <w:t>functoids</w:t>
+            </w:r>
+            <w:proofErr w:type="spellEnd"/>
+            <w:r>
+              <w:rPr>
+                <w:i/>
+                <w:sz w:val="19"/>
+                <w:szCs w:val="19"/>
+                <w:lang w:eastAsia="ja-JP"/>
+              </w:rPr>
+              <w:t xml:space="preserve"> for different transformation tasks.</w:t>
             </w:r>
           </w:p>
           <w:p>
@@ -5233,6 +5576,7 @@
               </w:rPr>
               <w:t xml:space="preserve"> and then </w:t>
             </w:r>
+            <w:proofErr w:type="spellStart"/>
             <w:r>
               <w:rPr>
                 <w:b/>
@@ -5242,6 +5586,7 @@
               </w:rPr>
               <w:t>LastName</w:t>
             </w:r>
+            <w:proofErr w:type="spellEnd"/>
             <w:r>
               <w:rPr>
                 <w:sz w:val="19"/>
@@ -5265,7 +5610,25 @@
                 <w:szCs w:val="19"/>
                 <w:lang w:eastAsia="ja-JP"/>
               </w:rPr>
-              <w:t xml:space="preserve"> functoid on the grid.  </w:t>
+              <w:t xml:space="preserve"> </w:t>
+            </w:r>
+            <w:proofErr w:type="spellStart"/>
+            <w:r>
+              <w:rPr>
+                <w:sz w:val="19"/>
+                <w:szCs w:val="19"/>
+                <w:lang w:eastAsia="ja-JP"/>
+              </w:rPr>
+              <w:t>functoid</w:t>
+            </w:r>
+            <w:proofErr w:type="spellEnd"/>
+            <w:r>
+              <w:rPr>
+                <w:sz w:val="19"/>
+                <w:szCs w:val="19"/>
+                <w:lang w:eastAsia="ja-JP"/>
+              </w:rPr>
+              <w:t xml:space="preserve"> on the grid.  </w:t>
             </w:r>
           </w:p>
           <w:p>
@@ -5307,8 +5670,27 @@
                 <w:szCs w:val="19"/>
                 <w:lang w:eastAsia="ja-JP"/>
               </w:rPr>
-              <w:t xml:space="preserve"> functoid on the grid and drag to connect it to the </w:t>
-            </w:r>
+              <w:t xml:space="preserve"> </w:t>
+            </w:r>
+            <w:proofErr w:type="spellStart"/>
+            <w:r>
+              <w:rPr>
+                <w:sz w:val="19"/>
+                <w:szCs w:val="19"/>
+                <w:lang w:eastAsia="ja-JP"/>
+              </w:rPr>
+              <w:t>functoid</w:t>
+            </w:r>
+            <w:proofErr w:type="spellEnd"/>
+            <w:r>
+              <w:rPr>
+                <w:sz w:val="19"/>
+                <w:szCs w:val="19"/>
+                <w:lang w:eastAsia="ja-JP"/>
+              </w:rPr>
+              <w:t xml:space="preserve"> on the grid and drag to connect it to the </w:t>
+            </w:r>
+            <w:proofErr w:type="spellStart"/>
             <w:r>
               <w:rPr>
                 <w:b/>
@@ -5318,6 +5700,7 @@
               </w:rPr>
               <w:t>FullName</w:t>
             </w:r>
+            <w:proofErr w:type="spellEnd"/>
             <w:r>
               <w:rPr>
                 <w:sz w:val="19"/>
@@ -5349,7 +5732,25 @@
                 <w:szCs w:val="19"/>
                 <w:lang w:eastAsia="ja-JP"/>
               </w:rPr>
-              <w:t xml:space="preserve">Double-click the functoid on the grid and click the button to add a new constant value adding a single space as the value (to add space between the first and last names).  </w:t>
+              <w:t xml:space="preserve">Double-click the </w:t>
+            </w:r>
+            <w:proofErr w:type="spellStart"/>
+            <w:r>
+              <w:rPr>
+                <w:sz w:val="19"/>
+                <w:szCs w:val="19"/>
+                <w:lang w:eastAsia="ja-JP"/>
+              </w:rPr>
+              <w:t>functoid</w:t>
+            </w:r>
+            <w:proofErr w:type="spellEnd"/>
+            <w:r>
+              <w:rPr>
+                <w:sz w:val="19"/>
+                <w:szCs w:val="19"/>
+                <w:lang w:eastAsia="ja-JP"/>
+              </w:rPr>
+              <w:t xml:space="preserve"> on the grid and click the button to add a new constant value adding a single space as the value (to add space between the first and last names).  </w:t>
             </w:r>
           </w:p>
           <w:p>
@@ -5371,7 +5772,7 @@
                 <v:shape id="_x0000_i1029" type="#_x0000_t75" style="width:174.75pt;height:195pt" o:ole="">
                   <v:imagedata r:id="rId22" o:title=""/>
                 </v:shape>
-                <o:OLEObject Type="Embed" ProgID="PBrush" ShapeID="_x0000_i1029" DrawAspect="Content" ObjectID="_1541953048" r:id="rId23"/>
+                <o:OLEObject Type="Embed" ProgID="PBrush" ShapeID="_x0000_i1029" DrawAspect="Content" ObjectID="_1605882346" r:id="rId23"/>
               </w:object>
             </w:r>
           </w:p>
@@ -5397,7 +5798,25 @@
                 <w:szCs w:val="19"/>
                 <w:lang w:eastAsia="ja-JP"/>
               </w:rPr>
-              <w:t>Click OK and save your work.  The completed map should look similar to the image below.</w:t>
+              <w:t xml:space="preserve">Click OK and save your work.  The completed map should look </w:t>
+            </w:r>
+            <w:proofErr w:type="gramStart"/>
+            <w:r>
+              <w:rPr>
+                <w:sz w:val="19"/>
+                <w:szCs w:val="19"/>
+                <w:lang w:eastAsia="ja-JP"/>
+              </w:rPr>
+              <w:t>similar to</w:t>
+            </w:r>
+            <w:proofErr w:type="gramEnd"/>
+            <w:r>
+              <w:rPr>
+                <w:sz w:val="19"/>
+                <w:szCs w:val="19"/>
+                <w:lang w:eastAsia="ja-JP"/>
+              </w:rPr>
+              <w:t xml:space="preserve"> the image below.</w:t>
             </w:r>
           </w:p>
           <w:p>
@@ -5418,7 +5837,7 @@
                 <v:shape id="_x0000_i1030" type="#_x0000_t75" style="width:264.75pt;height:97.5pt" o:ole="">
                   <v:imagedata r:id="rId24" o:title=""/>
                 </v:shape>
-                <o:OLEObject Type="Embed" ProgID="PBrush" ShapeID="_x0000_i1030" DrawAspect="Content" ObjectID="_1541953049" r:id="rId25"/>
+                <o:OLEObject Type="Embed" ProgID="PBrush" ShapeID="_x0000_i1030" DrawAspect="Content" ObjectID="_1605882347" r:id="rId25"/>
               </w:object>
             </w:r>
             <w:r>
@@ -5517,6 +5936,7 @@
               </w:rPr>
               <w:t xml:space="preserve">Right-click the </w:t>
             </w:r>
+            <w:proofErr w:type="spellStart"/>
             <w:r>
               <w:rPr>
                 <w:b/>
@@ -5524,6 +5944,7 @@
               </w:rPr>
               <w:t>ContosoMessaging</w:t>
             </w:r>
+            <w:proofErr w:type="spellEnd"/>
             <w:r>
               <w:rPr>
                 <w:szCs w:val="19"/>
@@ -5566,7 +5987,15 @@
                 <w:b/>
                 <w:szCs w:val="19"/>
               </w:rPr>
-              <w:t>Send Pipeline</w:t>
+              <w:t xml:space="preserve">Send </w:t>
+            </w:r>
+            <w:proofErr w:type="gramStart"/>
+            <w:r>
+              <w:rPr>
+                <w:b/>
+                <w:szCs w:val="19"/>
+              </w:rPr>
+              <w:t>Pipeline</w:t>
             </w:r>
             <w:r>
               <w:rPr>
@@ -5579,8 +6008,16 @@
               <w:rPr>
                 <w:szCs w:val="19"/>
               </w:rPr>
-              <w:t xml:space="preserve"> template and name the item </w:t>
-            </w:r>
+              <w:t xml:space="preserve"> template</w:t>
+            </w:r>
+            <w:proofErr w:type="gramEnd"/>
+            <w:r>
+              <w:rPr>
+                <w:szCs w:val="19"/>
+              </w:rPr>
+              <w:t xml:space="preserve"> and name the item </w:t>
+            </w:r>
+            <w:proofErr w:type="spellStart"/>
             <w:r>
               <w:rPr>
                 <w:b/>
@@ -5588,6 +6025,7 @@
               </w:rPr>
               <w:t>FlatFileSendPipeline.btp</w:t>
             </w:r>
+            <w:proofErr w:type="spellEnd"/>
           </w:p>
           <w:p>
             <w:pPr>
@@ -5887,7 +6325,21 @@
         <w:rPr>
           <w:szCs w:val="21"/>
         </w:rPr>
-        <w:t xml:space="preserve">; it is used here simply to help you understand how all of the pieces fit together.  </w:t>
+        <w:t xml:space="preserve">; it is used here simply to help you understand how </w:t>
+      </w:r>
+      <w:proofErr w:type="gramStart"/>
+      <w:r>
+        <w:rPr>
+          <w:szCs w:val="21"/>
+        </w:rPr>
+        <w:t>all of</w:t>
+      </w:r>
+      <w:proofErr w:type="gramEnd"/>
+      <w:r>
+        <w:rPr>
+          <w:szCs w:val="21"/>
+        </w:rPr>
+        <w:t xml:space="preserve"> the pieces fit together.  </w:t>
       </w:r>
     </w:p>
     <w:tbl>
@@ -6042,6 +6494,7 @@
               </w:rPr>
               <w:t xml:space="preserve">Right-click the </w:t>
             </w:r>
+            <w:proofErr w:type="spellStart"/>
             <w:r>
               <w:rPr>
                 <w:b/>
@@ -6051,6 +6504,7 @@
               </w:rPr>
               <w:t>ContosoMessaging</w:t>
             </w:r>
+            <w:proofErr w:type="spellEnd"/>
             <w:r>
               <w:rPr>
                 <w:sz w:val="19"/>
@@ -6115,6 +6569,7 @@
               </w:rPr>
               <w:t xml:space="preserve"> and name the file </w:t>
             </w:r>
+            <w:proofErr w:type="spellStart"/>
             <w:r>
               <w:rPr>
                 <w:b/>
@@ -6124,6 +6579,7 @@
               </w:rPr>
               <w:t>OrderProcessing.odx</w:t>
             </w:r>
+            <w:proofErr w:type="spellEnd"/>
           </w:p>
           <w:p>
             <w:pPr>
@@ -6317,6 +6773,7 @@
               </w:rPr>
               <w:t xml:space="preserve"> property in the property grid to “</w:t>
             </w:r>
+            <w:proofErr w:type="spellStart"/>
             <w:r>
               <w:rPr>
                 <w:b/>
@@ -6326,6 +6783,7 @@
               </w:rPr>
               <w:t>OrderMessage</w:t>
             </w:r>
+            <w:proofErr w:type="spellEnd"/>
             <w:r>
               <w:rPr>
                 <w:sz w:val="19"/>
@@ -6380,8 +6838,19 @@
                 <w:szCs w:val="19"/>
                 <w:lang w:eastAsia="ja-JP"/>
               </w:rPr>
-              <w:t>Schemas | ContosoMessaging.Order</w:t>
-            </w:r>
+              <w:t xml:space="preserve">Schemas | </w:t>
+            </w:r>
+            <w:proofErr w:type="spellStart"/>
+            <w:r>
+              <w:rPr>
+                <w:b/>
+                <w:sz w:val="19"/>
+                <w:szCs w:val="19"/>
+                <w:lang w:eastAsia="ja-JP"/>
+              </w:rPr>
+              <w:t>ContosoMessaging.Order</w:t>
+            </w:r>
+            <w:proofErr w:type="spellEnd"/>
             <w:r>
               <w:rPr>
                 <w:sz w:val="19"/>
@@ -6479,6 +6948,7 @@
               </w:rPr>
               <w:t>Repeat steps d-f to create another message with the identifier of “</w:t>
             </w:r>
+            <w:proofErr w:type="spellStart"/>
             <w:r>
               <w:rPr>
                 <w:b/>
@@ -6488,6 +6958,7 @@
               </w:rPr>
               <w:t>CustomerMessage</w:t>
             </w:r>
+            <w:proofErr w:type="spellEnd"/>
             <w:r>
               <w:rPr>
                 <w:sz w:val="19"/>
@@ -6496,6 +6967,7 @@
               </w:rPr>
               <w:t xml:space="preserve">” and the message type of </w:t>
             </w:r>
+            <w:proofErr w:type="spellStart"/>
             <w:r>
               <w:rPr>
                 <w:b/>
@@ -6505,6 +6977,7 @@
               </w:rPr>
               <w:t>ContosoMessaging.CustomerOrderFlatFile</w:t>
             </w:r>
+            <w:proofErr w:type="spellEnd"/>
             <w:r>
               <w:rPr>
                 <w:sz w:val="19"/>
@@ -6642,7 +7115,21 @@
               <w:rPr>
                 <w:szCs w:val="19"/>
               </w:rPr>
-              <w:t xml:space="preserve"> shape so that you orchestration looks like the following image.  </w:t>
+              <w:t xml:space="preserve"> shape so that </w:t>
+            </w:r>
+            <w:proofErr w:type="gramStart"/>
+            <w:r>
+              <w:rPr>
+                <w:szCs w:val="19"/>
+              </w:rPr>
+              <w:t>you</w:t>
+            </w:r>
+            <w:proofErr w:type="gramEnd"/>
+            <w:r>
+              <w:rPr>
+                <w:szCs w:val="19"/>
+              </w:rPr>
+              <w:t xml:space="preserve"> orchestration looks like the following image.  </w:t>
             </w:r>
           </w:p>
           <w:p>
@@ -6732,6 +7219,7 @@
               </w:rPr>
               <w:t xml:space="preserve">Select the </w:t>
             </w:r>
+            <w:proofErr w:type="spellStart"/>
             <w:r>
               <w:rPr>
                 <w:b/>
@@ -6739,6 +7227,7 @@
               </w:rPr>
               <w:t>OrderMessage</w:t>
             </w:r>
+            <w:proofErr w:type="spellEnd"/>
             <w:r>
               <w:rPr>
                 <w:szCs w:val="19"/>
@@ -6804,7 +7293,23 @@
                 <w:i/>
                 <w:szCs w:val="19"/>
               </w:rPr>
-              <w:t xml:space="preserve"> a new instance of this orchestration when that messages arrives.  When the orchestration is started, the OrderMessage variable will hold a reference to the received message.  </w:t>
+              <w:t xml:space="preserve"> a new instance of this orchestration when that messages arrives.  When the orchestration is started, the </w:t>
+            </w:r>
+            <w:proofErr w:type="spellStart"/>
+            <w:r>
+              <w:rPr>
+                <w:i/>
+                <w:szCs w:val="19"/>
+              </w:rPr>
+              <w:t>OrderMessage</w:t>
+            </w:r>
+            <w:proofErr w:type="spellEnd"/>
+            <w:r>
+              <w:rPr>
+                <w:i/>
+                <w:szCs w:val="19"/>
+              </w:rPr>
+              <w:t xml:space="preserve"> variable will hold a reference to the received message.  </w:t>
             </w:r>
           </w:p>
           <w:p>
@@ -6850,6 +7355,7 @@
               </w:rPr>
               <w:t xml:space="preserve"> property to </w:t>
             </w:r>
+            <w:proofErr w:type="spellStart"/>
             <w:r>
               <w:rPr>
                 <w:b/>
@@ -6857,6 +7363,7 @@
               </w:rPr>
               <w:t>CustomerMessage</w:t>
             </w:r>
+            <w:proofErr w:type="spellEnd"/>
             <w:r>
               <w:rPr>
                 <w:szCs w:val="19"/>
@@ -6877,12 +7384,69 @@
                 <w:szCs w:val="19"/>
               </w:rPr>
             </w:pPr>
+            <w:proofErr w:type="gramStart"/>
             <w:r>
               <w:rPr>
                 <w:i/>
                 <w:szCs w:val="19"/>
               </w:rPr>
-              <w:t xml:space="preserve">In order to send the CustomerMessage you first have to create it.  In the following steps you will use the map created in an earlier exercise to create the CustomerMessage by transforming the OrderMessage.  </w:t>
+              <w:t>In order to</w:t>
+            </w:r>
+            <w:proofErr w:type="gramEnd"/>
+            <w:r>
+              <w:rPr>
+                <w:i/>
+                <w:szCs w:val="19"/>
+              </w:rPr>
+              <w:t xml:space="preserve"> send the </w:t>
+            </w:r>
+            <w:proofErr w:type="spellStart"/>
+            <w:r>
+              <w:rPr>
+                <w:i/>
+                <w:szCs w:val="19"/>
+              </w:rPr>
+              <w:t>CustomerMessage</w:t>
+            </w:r>
+            <w:proofErr w:type="spellEnd"/>
+            <w:r>
+              <w:rPr>
+                <w:i/>
+                <w:szCs w:val="19"/>
+              </w:rPr>
+              <w:t xml:space="preserve"> you first have to create it.  In the following steps you will use the map created in an earlier exercise to create the </w:t>
+            </w:r>
+            <w:proofErr w:type="spellStart"/>
+            <w:r>
+              <w:rPr>
+                <w:i/>
+                <w:szCs w:val="19"/>
+              </w:rPr>
+              <w:t>CustomerMessage</w:t>
+            </w:r>
+            <w:proofErr w:type="spellEnd"/>
+            <w:r>
+              <w:rPr>
+                <w:i/>
+                <w:szCs w:val="19"/>
+              </w:rPr>
+              <w:t xml:space="preserve"> by transforming the </w:t>
+            </w:r>
+            <w:proofErr w:type="spellStart"/>
+            <w:r>
+              <w:rPr>
+                <w:i/>
+                <w:szCs w:val="19"/>
+              </w:rPr>
+              <w:t>OrderMessage</w:t>
+            </w:r>
+            <w:proofErr w:type="spellEnd"/>
+            <w:r>
+              <w:rPr>
+                <w:i/>
+                <w:szCs w:val="19"/>
+              </w:rPr>
+              <w:t xml:space="preserve">.  </w:t>
             </w:r>
           </w:p>
           <w:p>
@@ -6915,6 +7479,7 @@
               </w:rPr>
               <w:t xml:space="preserve"> shape and click the ellipses to edit the </w:t>
             </w:r>
+            <w:proofErr w:type="spellStart"/>
             <w:r>
               <w:rPr>
                 <w:b/>
@@ -6922,6 +7487,7 @@
               </w:rPr>
               <w:t>MapName</w:t>
             </w:r>
+            <w:proofErr w:type="spellEnd"/>
             <w:r>
               <w:rPr>
                 <w:szCs w:val="19"/>
@@ -7038,6 +7604,7 @@
               </w:rPr>
               <w:t xml:space="preserve">From the drop down, choose the </w:t>
             </w:r>
+            <w:proofErr w:type="spellStart"/>
             <w:r>
               <w:rPr>
                 <w:b/>
@@ -7066,6 +7633,7 @@
               </w:rPr>
               <w:t>MapOrderToCustomer</w:t>
             </w:r>
+            <w:proofErr w:type="spellEnd"/>
             <w:r>
               <w:rPr>
                 <w:szCs w:val="19"/>
@@ -7103,6 +7671,7 @@
               </w:rPr>
               <w:t xml:space="preserve"> in the Transform tree on the left and select the </w:t>
             </w:r>
+            <w:proofErr w:type="spellStart"/>
             <w:r>
               <w:rPr>
                 <w:b/>
@@ -7110,6 +7679,7 @@
               </w:rPr>
               <w:t>OrderMessage</w:t>
             </w:r>
+            <w:proofErr w:type="spellEnd"/>
             <w:r>
               <w:rPr>
                 <w:szCs w:val="19"/>
@@ -7147,6 +7717,7 @@
               </w:rPr>
               <w:t xml:space="preserve"> in the Transform tree on the left and select the </w:t>
             </w:r>
+            <w:proofErr w:type="spellStart"/>
             <w:r>
               <w:rPr>
                 <w:b/>
@@ -7154,6 +7725,7 @@
               </w:rPr>
               <w:t>CustomerMessage</w:t>
             </w:r>
+            <w:proofErr w:type="spellEnd"/>
             <w:r>
               <w:rPr>
                 <w:szCs w:val="19"/>
@@ -7349,6 +7921,7 @@
               </w:rPr>
               <w:t xml:space="preserve">Enter </w:t>
             </w:r>
+            <w:proofErr w:type="spellStart"/>
             <w:r>
               <w:rPr>
                 <w:b/>
@@ -7356,6 +7929,7 @@
               </w:rPr>
               <w:t>OrderPort</w:t>
             </w:r>
+            <w:proofErr w:type="spellEnd"/>
             <w:r>
               <w:rPr>
                 <w:szCs w:val="19"/>
@@ -7487,6 +8061,7 @@
               </w:rPr>
               <w:t xml:space="preserve"> wizard page, enter </w:t>
             </w:r>
+            <w:proofErr w:type="spellStart"/>
             <w:r>
               <w:rPr>
                 <w:b/>
@@ -7494,6 +8069,7 @@
               </w:rPr>
               <w:t>OrderPortType</w:t>
             </w:r>
+            <w:proofErr w:type="spellEnd"/>
             <w:r>
               <w:rPr>
                 <w:szCs w:val="19"/>
@@ -7874,12 +8450,14 @@
                       <w:szCs w:val="19"/>
                     </w:rPr>
                   </w:pPr>
+                  <w:proofErr w:type="spellStart"/>
                   <w:r>
                     <w:rPr>
                       <w:szCs w:val="19"/>
                     </w:rPr>
                     <w:t>CustomerPort</w:t>
                   </w:r>
+                  <w:proofErr w:type="spellEnd"/>
                 </w:p>
               </w:tc>
             </w:tr>
@@ -7945,12 +8523,14 @@
                       <w:szCs w:val="19"/>
                     </w:rPr>
                   </w:pPr>
+                  <w:proofErr w:type="spellStart"/>
                   <w:r>
                     <w:rPr>
                       <w:szCs w:val="19"/>
                     </w:rPr>
                     <w:t>CustomerPortType</w:t>
                   </w:r>
+                  <w:proofErr w:type="spellEnd"/>
                 </w:p>
               </w:tc>
             </w:tr>
@@ -8056,6 +8636,7 @@
               </w:rPr>
               <w:t xml:space="preserve">Now that the ports are defined, drag the green connector from the </w:t>
             </w:r>
+            <w:proofErr w:type="spellStart"/>
             <w:r>
               <w:rPr>
                 <w:b/>
@@ -8063,6 +8644,7 @@
               </w:rPr>
               <w:t>OrderPort</w:t>
             </w:r>
+            <w:proofErr w:type="spellEnd"/>
             <w:r>
               <w:rPr>
                 <w:szCs w:val="19"/>
@@ -8100,6 +8682,7 @@
               </w:rPr>
               <w:t xml:space="preserve">Drag the connector from the </w:t>
             </w:r>
+            <w:proofErr w:type="spellStart"/>
             <w:r>
               <w:rPr>
                 <w:b/>
@@ -8107,11 +8690,26 @@
               </w:rPr>
               <w:t>CustomerPort</w:t>
             </w:r>
-            <w:r>
-              <w:rPr>
-                <w:szCs w:val="19"/>
-              </w:rPr>
-              <w:t xml:space="preserve"> and drop it on  the connector for the </w:t>
+            <w:proofErr w:type="spellEnd"/>
+            <w:r>
+              <w:rPr>
+                <w:szCs w:val="19"/>
+              </w:rPr>
+              <w:t xml:space="preserve"> and drop it </w:t>
+            </w:r>
+            <w:proofErr w:type="gramStart"/>
+            <w:r>
+              <w:rPr>
+                <w:szCs w:val="19"/>
+              </w:rPr>
+              <w:t>on  the</w:t>
+            </w:r>
+            <w:proofErr w:type="gramEnd"/>
+            <w:r>
+              <w:rPr>
+                <w:szCs w:val="19"/>
+              </w:rPr>
+              <w:t xml:space="preserve"> connector for the </w:t>
             </w:r>
             <w:r>
               <w:rPr>
@@ -8247,7 +8845,15 @@
         <w:ind w:left="-1843"/>
       </w:pPr>
       <w:r>
-        <w:t xml:space="preserve">There is no optional exercises for Lab 1b. If you are done ahead of time you can start with Lab 1c. </w:t>
+        <w:t xml:space="preserve">There </w:t>
+      </w:r>
+      <w:proofErr w:type="gramStart"/>
+      <w:r>
+        <w:t>is</w:t>
+      </w:r>
+      <w:proofErr w:type="gramEnd"/>
+      <w:r>
+        <w:t xml:space="preserve"> no optional exercises for Lab 1b. If you are done ahead of time you can start with Lab 1c. </w:t>
       </w:r>
     </w:p>
     <w:p>
@@ -8322,7 +8928,21 @@
         <w:rPr>
           <w:szCs w:val="21"/>
         </w:rPr>
-        <w:t xml:space="preserve">deploying your solution into BizTalk Server so it can be </w:t>
+        <w:t xml:space="preserve">deploying your solution into BizTalk </w:t>
+      </w:r>
+      <w:proofErr w:type="gramStart"/>
+      <w:r>
+        <w:rPr>
+          <w:szCs w:val="21"/>
+        </w:rPr>
+        <w:t>Server</w:t>
+      </w:r>
+      <w:proofErr w:type="gramEnd"/>
+      <w:r>
+        <w:rPr>
+          <w:szCs w:val="21"/>
+        </w:rPr>
+        <w:t xml:space="preserve"> so it can be </w:t>
       </w:r>
       <w:r>
         <w:rPr>
@@ -8468,7 +9088,25 @@
                 <w:szCs w:val="19"/>
                 <w:lang w:eastAsia="ja-JP"/>
               </w:rPr>
-              <w:t xml:space="preserve">Right-click the ContosoMessaging project in Solution Explorer and choose </w:t>
+              <w:t xml:space="preserve">Right-click the </w:t>
+            </w:r>
+            <w:proofErr w:type="spellStart"/>
+            <w:r>
+              <w:rPr>
+                <w:sz w:val="19"/>
+                <w:szCs w:val="19"/>
+                <w:lang w:eastAsia="ja-JP"/>
+              </w:rPr>
+              <w:t>ContosoMessaging</w:t>
+            </w:r>
+            <w:proofErr w:type="spellEnd"/>
+            <w:r>
+              <w:rPr>
+                <w:sz w:val="19"/>
+                <w:szCs w:val="19"/>
+                <w:lang w:eastAsia="ja-JP"/>
+              </w:rPr>
+              <w:t xml:space="preserve"> project in Solution Explorer and choose </w:t>
             </w:r>
             <w:r>
               <w:rPr>
@@ -8590,7 +9228,25 @@
                 <w:szCs w:val="19"/>
                 <w:lang w:eastAsia="ja-JP"/>
               </w:rPr>
-              <w:t>Select the key.snk file from C:\Labs\Lab 1\</w:t>
+              <w:t xml:space="preserve">Select the </w:t>
+            </w:r>
+            <w:proofErr w:type="spellStart"/>
+            <w:r>
+              <w:rPr>
+                <w:sz w:val="19"/>
+                <w:szCs w:val="19"/>
+                <w:lang w:eastAsia="ja-JP"/>
+              </w:rPr>
+              <w:t>key.snk</w:t>
+            </w:r>
+            <w:proofErr w:type="spellEnd"/>
+            <w:r>
+              <w:rPr>
+                <w:sz w:val="19"/>
+                <w:szCs w:val="19"/>
+                <w:lang w:eastAsia="ja-JP"/>
+              </w:rPr>
+              <w:t xml:space="preserve"> file from C:\Labs\Lab 1\</w:t>
             </w:r>
             <w:r>
               <w:rPr>
@@ -8600,6 +9256,7 @@
               </w:rPr>
               <w:t>Start\</w:t>
             </w:r>
+            <w:proofErr w:type="spellStart"/>
             <w:r>
               <w:rPr>
                 <w:sz w:val="19"/>
@@ -8608,6 +9265,7 @@
               </w:rPr>
               <w:t>key.snk</w:t>
             </w:r>
+            <w:proofErr w:type="spellEnd"/>
           </w:p>
           <w:p>
             <w:pPr>
@@ -8624,7 +9282,7 @@
                 <v:shape id="_x0000_i1031" type="#_x0000_t75" style="width:280.5pt;height:87pt" o:ole="">
                   <v:imagedata r:id="rId32" o:title=""/>
                 </v:shape>
-                <o:OLEObject Type="Embed" ProgID="PBrush" ShapeID="_x0000_i1031" DrawAspect="Content" ObjectID="_1541953050" r:id="rId33"/>
+                <o:OLEObject Type="Embed" ProgID="PBrush" ShapeID="_x0000_i1031" DrawAspect="Content" ObjectID="_1605882348" r:id="rId33"/>
               </w:object>
             </w:r>
           </w:p>
@@ -8983,6 +9641,7 @@
               </w:rPr>
               <w:t xml:space="preserve">Right-click the </w:t>
             </w:r>
+            <w:proofErr w:type="spellStart"/>
             <w:r>
               <w:rPr>
                 <w:b/>
@@ -8990,6 +9649,7 @@
               </w:rPr>
               <w:t>ContosoMessaging</w:t>
             </w:r>
+            <w:proofErr w:type="spellEnd"/>
             <w:r>
               <w:rPr>
                 <w:szCs w:val="19"/>
@@ -9086,7 +9746,23 @@
                 <w:i/>
                 <w:szCs w:val="19"/>
               </w:rPr>
-              <w:t xml:space="preserve"> and find the ContosoMessaging assembly deployed into the Global Assembly Cache </w:t>
+              <w:t xml:space="preserve"> and find the </w:t>
+            </w:r>
+            <w:proofErr w:type="spellStart"/>
+            <w:r>
+              <w:rPr>
+                <w:i/>
+                <w:szCs w:val="19"/>
+              </w:rPr>
+              <w:t>ContosoMessaging</w:t>
+            </w:r>
+            <w:proofErr w:type="spellEnd"/>
+            <w:r>
+              <w:rPr>
+                <w:i/>
+                <w:szCs w:val="19"/>
+              </w:rPr>
+              <w:t xml:space="preserve"> assembly deployed into the Global Assembly Cache </w:t>
             </w:r>
             <w:r>
               <w:rPr>
@@ -9217,6 +9893,7 @@
         </w:rPr>
         <w:t xml:space="preserve"> </w:t>
       </w:r>
+      <w:proofErr w:type="gramStart"/>
       <w:r>
         <w:rPr>
           <w:szCs w:val="21"/>
@@ -9229,6 +9906,7 @@
         </w:rPr>
         <w:t>result</w:t>
       </w:r>
+      <w:proofErr w:type="gramEnd"/>
       <w:r>
         <w:rPr>
           <w:szCs w:val="21"/>
@@ -9755,14 +10433,85 @@
                 <w:i/>
                 <w:szCs w:val="19"/>
               </w:rPr>
-              <w:t>You have now imported settings that creates and configures receive ports, send ports and orchestrations. In the next exrcise you will review them.</w:t>
-            </w:r>
+              <w:t xml:space="preserve">You have now imported settings that creates and configures receive ports, send ports and orchestrations. In the next </w:t>
+            </w:r>
+            <w:proofErr w:type="spellStart"/>
             <w:r>
               <w:rPr>
                 <w:i/>
                 <w:szCs w:val="19"/>
               </w:rPr>
+              <w:t>exrcise</w:t>
+            </w:r>
+            <w:proofErr w:type="spellEnd"/>
+            <w:r>
+              <w:rPr>
+                <w:i/>
+                <w:szCs w:val="19"/>
+              </w:rPr>
+              <w:t xml:space="preserve"> you will review them.</w:t>
+            </w:r>
+            <w:r>
+              <w:rPr>
+                <w:i/>
+                <w:szCs w:val="19"/>
+              </w:rPr>
               <w:t xml:space="preserve">  </w:t>
+            </w:r>
+          </w:p>
+          <w:p>
+            <w:pPr>
+              <w:pStyle w:val="Lab2Tpl"/>
+              <w:numPr>
+                <w:ilvl w:val="0"/>
+                <w:numId w:val="0"/>
+              </w:numPr>
+              <w:ind w:left="540"/>
+              <w:rPr>
+                <w:i/>
+                <w:szCs w:val="19"/>
+              </w:rPr>
+            </w:pPr>
+          </w:p>
+          <w:p>
+            <w:pPr>
+              <w:pStyle w:val="Lab2Tpl"/>
+              <w:numPr>
+                <w:ilvl w:val="0"/>
+                <w:numId w:val="0"/>
+              </w:numPr>
+              <w:ind w:left="540"/>
+              <w:rPr>
+                <w:i/>
+                <w:szCs w:val="19"/>
+              </w:rPr>
+            </w:pPr>
+            <w:proofErr w:type="spellStart"/>
+            <w:proofErr w:type="gramStart"/>
+            <w:r>
+              <w:rPr>
+                <w:i/>
+                <w:szCs w:val="19"/>
+              </w:rPr>
+              <w:t>Note:From</w:t>
+            </w:r>
+            <w:proofErr w:type="spellEnd"/>
+            <w:proofErr w:type="gramEnd"/>
+            <w:r>
+              <w:rPr>
+                <w:i/>
+                <w:szCs w:val="19"/>
+              </w:rPr>
+              <w:t xml:space="preserve"> the history of delivering this course, this may very well be your first run in with naming collisions in binding files. If you have not named everything exactly as instructed, this binding file will not work for you.</w:t>
+            </w:r>
+            <w:bookmarkStart w:id="0" w:name="_GoBack"/>
+            <w:bookmarkEnd w:id="0"/>
+            <w:r>
+              <w:rPr>
+                <w:i/>
+                <w:szCs w:val="19"/>
+              </w:rPr>
+              <w:t xml:space="preserve"> </w:t>
             </w:r>
           </w:p>
         </w:tc>
@@ -9878,7 +10627,25 @@
                 <w:szCs w:val="19"/>
                 <w:lang w:eastAsia="ja-JP"/>
               </w:rPr>
-              <w:t xml:space="preserve"> node, then in the right hand side, right-click </w:t>
+              <w:t xml:space="preserve"> node, then in the </w:t>
+            </w:r>
+            <w:proofErr w:type="gramStart"/>
+            <w:r>
+              <w:rPr>
+                <w:sz w:val="19"/>
+                <w:szCs w:val="19"/>
+                <w:lang w:eastAsia="ja-JP"/>
+              </w:rPr>
+              <w:t>right hand</w:t>
+            </w:r>
+            <w:proofErr w:type="gramEnd"/>
+            <w:r>
+              <w:rPr>
+                <w:sz w:val="19"/>
+                <w:szCs w:val="19"/>
+                <w:lang w:eastAsia="ja-JP"/>
+              </w:rPr>
+              <w:t xml:space="preserve"> side, right-click </w:t>
             </w:r>
             <w:r>
               <w:rPr>
@@ -9888,6 +10655,7 @@
               </w:rPr>
               <w:t xml:space="preserve">on the </w:t>
             </w:r>
+            <w:proofErr w:type="spellStart"/>
             <w:r>
               <w:rPr>
                 <w:b/>
@@ -9897,6 +10665,7 @@
               </w:rPr>
               <w:t>CustomerOrder_FILE</w:t>
             </w:r>
+            <w:proofErr w:type="spellEnd"/>
             <w:r>
               <w:rPr>
                 <w:sz w:val="19"/>
@@ -9942,7 +10711,25 @@
                 <w:szCs w:val="19"/>
                 <w:lang w:eastAsia="ja-JP"/>
               </w:rPr>
-              <w:t>Review the properties, notice that we are using the XMLReceive pipeline. to enable us to receive and interpret Xml files.</w:t>
+              <w:t xml:space="preserve">Review the properties, notice that we are using the </w:t>
+            </w:r>
+            <w:proofErr w:type="spellStart"/>
+            <w:r>
+              <w:rPr>
+                <w:sz w:val="19"/>
+                <w:szCs w:val="19"/>
+                <w:lang w:eastAsia="ja-JP"/>
+              </w:rPr>
+              <w:t>XMLReceive</w:t>
+            </w:r>
+            <w:proofErr w:type="spellEnd"/>
+            <w:r>
+              <w:rPr>
+                <w:sz w:val="19"/>
+                <w:szCs w:val="19"/>
+                <w:lang w:eastAsia="ja-JP"/>
+              </w:rPr>
+              <w:t xml:space="preserve"> pipeline. to enable us to receive and interpret Xml files.</w:t>
             </w:r>
             <w:r>
               <w:rPr>
@@ -9970,8 +10757,9 @@
                 <w:szCs w:val="19"/>
                 <w:lang w:eastAsia="ja-JP"/>
               </w:rPr>
-              <w:t>The XMLR</w:t>
-            </w:r>
+              <w:t xml:space="preserve">The </w:t>
+            </w:r>
+            <w:proofErr w:type="spellStart"/>
             <w:r>
               <w:rPr>
                 <w:i/>
@@ -9979,7 +10767,26 @@
                 <w:szCs w:val="19"/>
                 <w:lang w:eastAsia="ja-JP"/>
               </w:rPr>
-              <w:t xml:space="preserve">eceive </w:t>
+              <w:t>XMLR</w:t>
+            </w:r>
+            <w:r>
+              <w:rPr>
+                <w:i/>
+                <w:sz w:val="19"/>
+                <w:szCs w:val="19"/>
+                <w:lang w:eastAsia="ja-JP"/>
+              </w:rPr>
+              <w:t>eceive</w:t>
+            </w:r>
+            <w:proofErr w:type="spellEnd"/>
+            <w:r>
+              <w:rPr>
+                <w:i/>
+                <w:sz w:val="19"/>
+                <w:szCs w:val="19"/>
+                <w:lang w:eastAsia="ja-JP"/>
+              </w:rPr>
+              <w:t xml:space="preserve"> </w:t>
             </w:r>
             <w:r>
               <w:rPr>
@@ -10487,7 +11294,21 @@
               <w:rPr>
                 <w:szCs w:val="19"/>
               </w:rPr>
-              <w:t>in the right hand side, right-click</w:t>
+              <w:t xml:space="preserve">in the </w:t>
+            </w:r>
+            <w:proofErr w:type="gramStart"/>
+            <w:r>
+              <w:rPr>
+                <w:szCs w:val="19"/>
+              </w:rPr>
+              <w:t>right hand</w:t>
+            </w:r>
+            <w:proofErr w:type="gramEnd"/>
+            <w:r>
+              <w:rPr>
+                <w:szCs w:val="19"/>
+              </w:rPr>
+              <w:t xml:space="preserve"> side, right-click</w:t>
             </w:r>
             <w:r>
               <w:rPr>
@@ -10495,6 +11316,7 @@
               </w:rPr>
               <w:t xml:space="preserve"> </w:t>
             </w:r>
+            <w:proofErr w:type="spellStart"/>
             <w:r>
               <w:rPr>
                 <w:b/>
@@ -10502,6 +11324,7 @@
               </w:rPr>
               <w:t>CustomerSendPort</w:t>
             </w:r>
+            <w:proofErr w:type="spellEnd"/>
             <w:r>
               <w:rPr>
                 <w:szCs w:val="19"/>
@@ -10539,6 +11362,7 @@
               </w:rPr>
               <w:t xml:space="preserve">Notice that the </w:t>
             </w:r>
+            <w:proofErr w:type="spellStart"/>
             <w:r>
               <w:rPr>
                 <w:b/>
@@ -10546,6 +11370,7 @@
               </w:rPr>
               <w:t>FlatFileSendPipeline</w:t>
             </w:r>
+            <w:proofErr w:type="spellEnd"/>
             <w:r>
               <w:rPr>
                 <w:szCs w:val="19"/>
@@ -10944,6 +11769,7 @@
               </w:rPr>
               <w:t xml:space="preserve">In the Configure Application dialog, select the </w:t>
             </w:r>
+            <w:proofErr w:type="spellStart"/>
             <w:r>
               <w:rPr>
                 <w:b/>
@@ -10951,6 +11777,7 @@
               </w:rPr>
               <w:t>OrderProcessing</w:t>
             </w:r>
+            <w:proofErr w:type="spellEnd"/>
             <w:r>
               <w:rPr>
                 <w:szCs w:val="19"/>
@@ -11484,7 +12311,39 @@
                 <w:i/>
                 <w:szCs w:val="19"/>
               </w:rPr>
-              <w:t>f you intend to do the optional excerises below, do not delete the BizTalk application at this time.</w:t>
+              <w:t xml:space="preserve">f you intend to do the optional </w:t>
+            </w:r>
+            <w:proofErr w:type="spellStart"/>
+            <w:r>
+              <w:rPr>
+                <w:i/>
+                <w:szCs w:val="19"/>
+              </w:rPr>
+              <w:t>excerises</w:t>
+            </w:r>
+            <w:proofErr w:type="spellEnd"/>
+            <w:r>
+              <w:rPr>
+                <w:i/>
+                <w:szCs w:val="19"/>
+              </w:rPr>
+              <w:t xml:space="preserve"> below, do not delete the BizTalk application </w:t>
+            </w:r>
+            <w:proofErr w:type="gramStart"/>
+            <w:r>
+              <w:rPr>
+                <w:i/>
+                <w:szCs w:val="19"/>
+              </w:rPr>
+              <w:t>at this time</w:t>
+            </w:r>
+            <w:proofErr w:type="gramEnd"/>
+            <w:r>
+              <w:rPr>
+                <w:i/>
+                <w:szCs w:val="19"/>
+              </w:rPr>
+              <w:t>.</w:t>
             </w:r>
             <w:r>
               <w:rPr>
@@ -11875,6 +12734,7 @@
               </w:rPr>
               <w:t xml:space="preserve"> locate the </w:t>
             </w:r>
+            <w:proofErr w:type="spellStart"/>
             <w:r>
               <w:rPr>
                 <w:b/>
@@ -11884,6 +12744,7 @@
               </w:rPr>
               <w:t>OrderProcessing</w:t>
             </w:r>
+            <w:proofErr w:type="spellEnd"/>
             <w:r>
               <w:rPr>
                 <w:sz w:val="19"/>
@@ -12051,6 +12912,7 @@
               </w:rPr>
               <w:t xml:space="preserve">Locate the </w:t>
             </w:r>
+            <w:proofErr w:type="spellStart"/>
             <w:r>
               <w:rPr>
                 <w:b/>
@@ -12060,6 +12922,7 @@
               </w:rPr>
               <w:t>CustomerSendPort</w:t>
             </w:r>
+            <w:proofErr w:type="spellEnd"/>
             <w:r>
               <w:rPr>
                 <w:sz w:val="19"/>
@@ -12142,7 +13005,25 @@
                 <w:szCs w:val="19"/>
                 <w:lang w:eastAsia="ja-JP"/>
               </w:rPr>
-              <w:t xml:space="preserve">On the left hand side, select </w:t>
+              <w:t xml:space="preserve">On the </w:t>
+            </w:r>
+            <w:proofErr w:type="gramStart"/>
+            <w:r>
+              <w:rPr>
+                <w:sz w:val="19"/>
+                <w:szCs w:val="19"/>
+                <w:lang w:eastAsia="ja-JP"/>
+              </w:rPr>
+              <w:t>left hand</w:t>
+            </w:r>
+            <w:proofErr w:type="gramEnd"/>
+            <w:r>
+              <w:rPr>
+                <w:sz w:val="19"/>
+                <w:szCs w:val="19"/>
+                <w:lang w:eastAsia="ja-JP"/>
+              </w:rPr>
+              <w:t xml:space="preserve"> side, select </w:t>
             </w:r>
             <w:r>
               <w:rPr>
@@ -12220,6 +13101,7 @@
               </w:rPr>
               <w:t xml:space="preserve">Select the </w:t>
             </w:r>
+            <w:proofErr w:type="spellStart"/>
             <w:r>
               <w:rPr>
                 <w:b/>
@@ -12229,6 +13111,7 @@
               </w:rPr>
               <w:t>ContosoMessaging.MapOrderToCustomer</w:t>
             </w:r>
+            <w:proofErr w:type="spellEnd"/>
             <w:r>
               <w:rPr>
                 <w:sz w:val="19"/>
@@ -12264,7 +13147,25 @@
                 <w:szCs w:val="19"/>
                 <w:lang w:eastAsia="ja-JP"/>
               </w:rPr>
-              <w:t xml:space="preserve">On the left hand side, select </w:t>
+              <w:t xml:space="preserve">On the </w:t>
+            </w:r>
+            <w:proofErr w:type="gramStart"/>
+            <w:r>
+              <w:rPr>
+                <w:sz w:val="19"/>
+                <w:szCs w:val="19"/>
+                <w:lang w:eastAsia="ja-JP"/>
+              </w:rPr>
+              <w:t>left hand</w:t>
+            </w:r>
+            <w:proofErr w:type="gramEnd"/>
+            <w:r>
+              <w:rPr>
+                <w:sz w:val="19"/>
+                <w:szCs w:val="19"/>
+                <w:lang w:eastAsia="ja-JP"/>
+              </w:rPr>
+              <w:t xml:space="preserve"> side, select </w:t>
             </w:r>
             <w:r>
               <w:rPr>
@@ -12313,15 +13214,37 @@
               </w:rPr>
               <w:t xml:space="preserve">Add a filter for </w:t>
             </w:r>
-            <w:r>
-              <w:rPr>
-                <w:b/>
-                <w:sz w:val="19"/>
-                <w:szCs w:val="19"/>
-                <w:lang w:eastAsia="ja-JP"/>
-              </w:rPr>
-              <w:t>BTS.ReceivePortName = OrderReceivePort</w:t>
-            </w:r>
+            <w:proofErr w:type="spellStart"/>
+            <w:r>
+              <w:rPr>
+                <w:b/>
+                <w:sz w:val="19"/>
+                <w:szCs w:val="19"/>
+                <w:lang w:eastAsia="ja-JP"/>
+              </w:rPr>
+              <w:t>BTS.ReceivePortName</w:t>
+            </w:r>
+            <w:proofErr w:type="spellEnd"/>
+            <w:r>
+              <w:rPr>
+                <w:b/>
+                <w:sz w:val="19"/>
+                <w:szCs w:val="19"/>
+                <w:lang w:eastAsia="ja-JP"/>
+              </w:rPr>
+              <w:t xml:space="preserve"> = </w:t>
+            </w:r>
+            <w:proofErr w:type="spellStart"/>
+            <w:r>
+              <w:rPr>
+                <w:b/>
+                <w:sz w:val="19"/>
+                <w:szCs w:val="19"/>
+                <w:lang w:eastAsia="ja-JP"/>
+              </w:rPr>
+              <w:t>OrderReceivePort</w:t>
+            </w:r>
+            <w:proofErr w:type="spellEnd"/>
             <w:r>
               <w:rPr>
                 <w:sz w:val="19"/>
@@ -12520,8 +13443,6 @@
               </w:rPr>
               <w:t>lication as described in Step 9</w:t>
             </w:r>
-            <w:bookmarkStart w:id="0" w:name="_GoBack"/>
-            <w:bookmarkEnd w:id="0"/>
             <w:r>
               <w:rPr>
                 <w:sz w:val="19"/>
@@ -12878,6 +13799,7 @@
               </w:rPr>
               <w:t xml:space="preserve">, open the Orchestration </w:t>
             </w:r>
+            <w:proofErr w:type="spellStart"/>
             <w:r>
               <w:rPr>
                 <w:b/>
@@ -12887,6 +13809,7 @@
               </w:rPr>
               <w:t>OrderProcessing.odx</w:t>
             </w:r>
+            <w:proofErr w:type="spellEnd"/>
             <w:r>
               <w:rPr>
                 <w:sz w:val="19"/>
@@ -12916,6 +13839,7 @@
               </w:rPr>
               <w:t xml:space="preserve">For the </w:t>
             </w:r>
+            <w:proofErr w:type="spellStart"/>
             <w:r>
               <w:rPr>
                 <w:b/>
@@ -12925,6 +13849,7 @@
               </w:rPr>
               <w:t>OrderPort</w:t>
             </w:r>
+            <w:proofErr w:type="spellEnd"/>
             <w:r>
               <w:rPr>
                 <w:sz w:val="19"/>
@@ -12933,6 +13858,7 @@
               </w:rPr>
               <w:t xml:space="preserve"> and </w:t>
             </w:r>
+            <w:proofErr w:type="spellStart"/>
             <w:r>
               <w:rPr>
                 <w:b/>
@@ -12942,6 +13868,7 @@
               </w:rPr>
               <w:t>CustomerPort</w:t>
             </w:r>
+            <w:proofErr w:type="spellEnd"/>
             <w:r>
               <w:rPr>
                 <w:sz w:val="19"/>
@@ -12982,7 +13909,25 @@
                 <w:szCs w:val="19"/>
                 <w:lang w:eastAsia="ja-JP"/>
               </w:rPr>
-              <w:t>. Image below shows example for OrderPort.</w:t>
+              <w:t xml:space="preserve">. Image below shows example for </w:t>
+            </w:r>
+            <w:proofErr w:type="spellStart"/>
+            <w:r>
+              <w:rPr>
+                <w:sz w:val="19"/>
+                <w:szCs w:val="19"/>
+                <w:lang w:eastAsia="ja-JP"/>
+              </w:rPr>
+              <w:t>OrderPort</w:t>
+            </w:r>
+            <w:proofErr w:type="spellEnd"/>
+            <w:r>
+              <w:rPr>
+                <w:sz w:val="19"/>
+                <w:szCs w:val="19"/>
+                <w:lang w:eastAsia="ja-JP"/>
+              </w:rPr>
+              <w:t>.</w:t>
             </w:r>
             <w:r>
               <w:rPr>
@@ -13005,7 +13950,7 @@
                 <v:shape id="_x0000_i1032" type="#_x0000_t75" style="width:206.25pt;height:208.5pt" o:ole="">
                   <v:imagedata r:id="rId39" o:title=""/>
                 </v:shape>
-                <o:OLEObject Type="Embed" ProgID="PBrush" ShapeID="_x0000_i1032" DrawAspect="Content" ObjectID="_1541953051" r:id="rId40"/>
+                <o:OLEObject Type="Embed" ProgID="PBrush" ShapeID="_x0000_i1032" DrawAspect="Content" ObjectID="_1605882349" r:id="rId40"/>
               </w:object>
             </w:r>
           </w:p>
@@ -13183,7 +14128,25 @@
                 <w:szCs w:val="19"/>
                 <w:lang w:eastAsia="ja-JP"/>
               </w:rPr>
-              <w:t>, select the running BizTalkServerApplication and choose restart.</w:t>
+              <w:t xml:space="preserve">, select the running </w:t>
+            </w:r>
+            <w:proofErr w:type="spellStart"/>
+            <w:r>
+              <w:rPr>
+                <w:sz w:val="19"/>
+                <w:szCs w:val="19"/>
+                <w:lang w:eastAsia="ja-JP"/>
+              </w:rPr>
+              <w:t>BizTalkServerApplication</w:t>
+            </w:r>
+            <w:proofErr w:type="spellEnd"/>
+            <w:r>
+              <w:rPr>
+                <w:sz w:val="19"/>
+                <w:szCs w:val="19"/>
+                <w:lang w:eastAsia="ja-JP"/>
+              </w:rPr>
+              <w:t xml:space="preserve"> and choose restart.</w:t>
             </w:r>
             <w:r>
               <w:rPr>
@@ -13250,7 +14213,23 @@
                 <w:i/>
                 <w:szCs w:val="19"/>
               </w:rPr>
-              <w:t>We do this because BizTalk Server is a .NET application. .NET applications, with the exception of IIS, do not automatically reload assemblies that are already loaded in memory when a newer version is placed in the GAC.</w:t>
+              <w:t xml:space="preserve">We do this because BizTalk Server is a .NET application. .NET applications, </w:t>
+            </w:r>
+            <w:proofErr w:type="gramStart"/>
+            <w:r>
+              <w:rPr>
+                <w:i/>
+                <w:szCs w:val="19"/>
+              </w:rPr>
+              <w:t>with the exception of</w:t>
+            </w:r>
+            <w:proofErr w:type="gramEnd"/>
+            <w:r>
+              <w:rPr>
+                <w:i/>
+                <w:szCs w:val="19"/>
+              </w:rPr>
+              <w:t xml:space="preserve"> IIS, do not automatically reload assemblies that are already loaded in memory when a newer version is placed in the GAC.</w:t>
             </w:r>
             <w:r>
               <w:rPr>
@@ -13601,6 +14580,7 @@
               </w:rPr>
               <w:t xml:space="preserve"> and add a filter for </w:t>
             </w:r>
+            <w:proofErr w:type="spellStart"/>
             <w:r>
               <w:rPr>
                 <w:b/>
@@ -13626,7 +14606,17 @@
                 <w:szCs w:val="19"/>
                 <w:lang w:eastAsia="ja-JP"/>
               </w:rPr>
-              <w:t xml:space="preserve">MessageType = </w:t>
+              <w:t>MessageType</w:t>
+            </w:r>
+            <w:proofErr w:type="spellEnd"/>
+            <w:r>
+              <w:rPr>
+                <w:b/>
+                <w:sz w:val="19"/>
+                <w:szCs w:val="19"/>
+                <w:lang w:eastAsia="ja-JP"/>
+              </w:rPr>
+              <w:t xml:space="preserve"> = </w:t>
             </w:r>
             <w:hyperlink r:id="rId42" w:anchor="Customers" w:history="1">
               <w:r>
@@ -13932,7 +14922,7 @@
 </file>
 
 <file path=word/endnotes.xml><?xml version="1.0" encoding="utf-8"?>
-<w:endnotes xmlns:wpc="http://schemas.microsoft.com/office/word/2010/wordprocessingCanvas" xmlns:mc="http://schemas.openxmlformats.org/markup-compatibility/2006" xmlns:o="urn:schemas-microsoft-com:office:office" xmlns:r="http://schemas.openxmlformats.org/officeDocument/2006/relationships" xmlns:m="http://schemas.openxmlformats.org/officeDocument/2006/math" xmlns:v="urn:schemas-microsoft-com:vml" xmlns:wp14="http://schemas.microsoft.com/office/word/2010/wordprocessingDrawing" xmlns:wp="http://schemas.openxmlformats.org/drawingml/2006/wordprocessingDrawing" xmlns:w10="urn:schemas-microsoft-com:office:word" xmlns:w="http://schemas.openxmlformats.org/wordprocessingml/2006/main" xmlns:w14="http://schemas.microsoft.com/office/word/2010/wordml" xmlns:w15="http://schemas.microsoft.com/office/word/2012/wordml" xmlns:wpg="http://schemas.microsoft.com/office/word/2010/wordprocessingGroup" xmlns:wpi="http://schemas.microsoft.com/office/word/2010/wordprocessingInk" xmlns:wne="http://schemas.microsoft.com/office/word/2006/wordml" xmlns:wps="http://schemas.microsoft.com/office/word/2010/wordprocessingShape" mc:Ignorable="w14 w15 wp14">
+<w:endnotes xmlns:wpc="http://schemas.microsoft.com/office/word/2010/wordprocessingCanvas" xmlns:cx="http://schemas.microsoft.com/office/drawing/2014/chartex" xmlns:cx1="http://schemas.microsoft.com/office/drawing/2015/9/8/chartex" xmlns:cx2="http://schemas.microsoft.com/office/drawing/2015/10/21/chartex" xmlns:cx3="http://schemas.microsoft.com/office/drawing/2016/5/9/chartex" xmlns:cx4="http://schemas.microsoft.com/office/drawing/2016/5/10/chartex" xmlns:cx5="http://schemas.microsoft.com/office/drawing/2016/5/11/chartex" xmlns:cx6="http://schemas.microsoft.com/office/drawing/2016/5/12/chartex" xmlns:cx7="http://schemas.microsoft.com/office/drawing/2016/5/13/chartex" xmlns:cx8="http://schemas.microsoft.com/office/drawing/2016/5/14/chartex" xmlns:mc="http://schemas.openxmlformats.org/markup-compatibility/2006" xmlns:aink="http://schemas.microsoft.com/office/drawing/2016/ink" xmlns:am3d="http://schemas.microsoft.com/office/drawing/2017/model3d" xmlns:o="urn:schemas-microsoft-com:office:office" xmlns:r="http://schemas.openxmlformats.org/officeDocument/2006/relationships" xmlns:m="http://schemas.openxmlformats.org/officeDocument/2006/math" xmlns:v="urn:schemas-microsoft-com:vml" xmlns:wp14="http://schemas.microsoft.com/office/word/2010/wordprocessingDrawing" xmlns:wp="http://schemas.openxmlformats.org/drawingml/2006/wordprocessingDrawing" xmlns:w10="urn:schemas-microsoft-com:office:word" xmlns:w="http://schemas.openxmlformats.org/wordprocessingml/2006/main" xmlns:w14="http://schemas.microsoft.com/office/word/2010/wordml" xmlns:w15="http://schemas.microsoft.com/office/word/2012/wordml" xmlns:w16cid="http://schemas.microsoft.com/office/word/2016/wordml/cid" xmlns:w16se="http://schemas.microsoft.com/office/word/2015/wordml/symex" xmlns:wpg="http://schemas.microsoft.com/office/word/2010/wordprocessingGroup" xmlns:wpi="http://schemas.microsoft.com/office/word/2010/wordprocessingInk" xmlns:wne="http://schemas.microsoft.com/office/word/2006/wordml" xmlns:wps="http://schemas.microsoft.com/office/word/2010/wordprocessingShape" mc:Ignorable="w14 w15 w16se w16cid wp14">
   <w:endnote w:type="separator" w:id="-1">
     <w:p>
       <w:r>
@@ -13951,7 +14941,7 @@
 </file>
 
 <file path=word/footnotes.xml><?xml version="1.0" encoding="utf-8"?>
-<w:footnotes xmlns:wpc="http://schemas.microsoft.com/office/word/2010/wordprocessingCanvas" xmlns:mc="http://schemas.openxmlformats.org/markup-compatibility/2006" xmlns:o="urn:schemas-microsoft-com:office:office" xmlns:r="http://schemas.openxmlformats.org/officeDocument/2006/relationships" xmlns:m="http://schemas.openxmlformats.org/officeDocument/2006/math" xmlns:v="urn:schemas-microsoft-com:vml" xmlns:wp14="http://schemas.microsoft.com/office/word/2010/wordprocessingDrawing" xmlns:wp="http://schemas.openxmlformats.org/drawingml/2006/wordprocessingDrawing" xmlns:w10="urn:schemas-microsoft-com:office:word" xmlns:w="http://schemas.openxmlformats.org/wordprocessingml/2006/main" xmlns:w14="http://schemas.microsoft.com/office/word/2010/wordml" xmlns:w15="http://schemas.microsoft.com/office/word/2012/wordml" xmlns:wpg="http://schemas.microsoft.com/office/word/2010/wordprocessingGroup" xmlns:wpi="http://schemas.microsoft.com/office/word/2010/wordprocessingInk" xmlns:wne="http://schemas.microsoft.com/office/word/2006/wordml" xmlns:wps="http://schemas.microsoft.com/office/word/2010/wordprocessingShape" mc:Ignorable="w14 w15 wp14">
+<w:footnotes xmlns:wpc="http://schemas.microsoft.com/office/word/2010/wordprocessingCanvas" xmlns:cx="http://schemas.microsoft.com/office/drawing/2014/chartex" xmlns:cx1="http://schemas.microsoft.com/office/drawing/2015/9/8/chartex" xmlns:cx2="http://schemas.microsoft.com/office/drawing/2015/10/21/chartex" xmlns:cx3="http://schemas.microsoft.com/office/drawing/2016/5/9/chartex" xmlns:cx4="http://schemas.microsoft.com/office/drawing/2016/5/10/chartex" xmlns:cx5="http://schemas.microsoft.com/office/drawing/2016/5/11/chartex" xmlns:cx6="http://schemas.microsoft.com/office/drawing/2016/5/12/chartex" xmlns:cx7="http://schemas.microsoft.com/office/drawing/2016/5/13/chartex" xmlns:cx8="http://schemas.microsoft.com/office/drawing/2016/5/14/chartex" xmlns:mc="http://schemas.openxmlformats.org/markup-compatibility/2006" xmlns:aink="http://schemas.microsoft.com/office/drawing/2016/ink" xmlns:am3d="http://schemas.microsoft.com/office/drawing/2017/model3d" xmlns:o="urn:schemas-microsoft-com:office:office" xmlns:r="http://schemas.openxmlformats.org/officeDocument/2006/relationships" xmlns:m="http://schemas.openxmlformats.org/officeDocument/2006/math" xmlns:v="urn:schemas-microsoft-com:vml" xmlns:wp14="http://schemas.microsoft.com/office/word/2010/wordprocessingDrawing" xmlns:wp="http://schemas.openxmlformats.org/drawingml/2006/wordprocessingDrawing" xmlns:w10="urn:schemas-microsoft-com:office:word" xmlns:w="http://schemas.openxmlformats.org/wordprocessingml/2006/main" xmlns:w14="http://schemas.microsoft.com/office/word/2010/wordml" xmlns:w15="http://schemas.microsoft.com/office/word/2012/wordml" xmlns:w16cid="http://schemas.microsoft.com/office/word/2016/wordml/cid" xmlns:w16se="http://schemas.microsoft.com/office/word/2015/wordml/symex" xmlns:wpg="http://schemas.microsoft.com/office/word/2010/wordprocessingGroup" xmlns:wpi="http://schemas.microsoft.com/office/word/2010/wordprocessingInk" xmlns:wne="http://schemas.microsoft.com/office/word/2006/wordml" xmlns:wps="http://schemas.microsoft.com/office/word/2010/wordprocessingShape" mc:Ignorable="w14 w15 w16se w16cid wp14">
   <w:footnote w:type="separator" w:id="-1">
     <w:p>
       <w:r>
@@ -13970,7 +14960,7 @@
 </file>
 
 <file path=word/header1.xml><?xml version="1.0" encoding="utf-8"?>
-<w:hdr xmlns:wpc="http://schemas.microsoft.com/office/word/2010/wordprocessingCanvas" xmlns:mc="http://schemas.openxmlformats.org/markup-compatibility/2006" xmlns:o="urn:schemas-microsoft-com:office:office" xmlns:r="http://schemas.openxmlformats.org/officeDocument/2006/relationships" xmlns:m="http://schemas.openxmlformats.org/officeDocument/2006/math" xmlns:v="urn:schemas-microsoft-com:vml" xmlns:wp14="http://schemas.microsoft.com/office/word/2010/wordprocessingDrawing" xmlns:wp="http://schemas.openxmlformats.org/drawingml/2006/wordprocessingDrawing" xmlns:w10="urn:schemas-microsoft-com:office:word" xmlns:w="http://schemas.openxmlformats.org/wordprocessingml/2006/main" xmlns:w14="http://schemas.microsoft.com/office/word/2010/wordml" xmlns:w15="http://schemas.microsoft.com/office/word/2012/wordml" xmlns:wpg="http://schemas.microsoft.com/office/word/2010/wordprocessingGroup" xmlns:wpi="http://schemas.microsoft.com/office/word/2010/wordprocessingInk" xmlns:wne="http://schemas.microsoft.com/office/word/2006/wordml" xmlns:wps="http://schemas.microsoft.com/office/word/2010/wordprocessingShape" mc:Ignorable="w14 w15 wp14">
+<w:hdr xmlns:wpc="http://schemas.microsoft.com/office/word/2010/wordprocessingCanvas" xmlns:cx="http://schemas.microsoft.com/office/drawing/2014/chartex" xmlns:cx1="http://schemas.microsoft.com/office/drawing/2015/9/8/chartex" xmlns:cx2="http://schemas.microsoft.com/office/drawing/2015/10/21/chartex" xmlns:cx3="http://schemas.microsoft.com/office/drawing/2016/5/9/chartex" xmlns:cx4="http://schemas.microsoft.com/office/drawing/2016/5/10/chartex" xmlns:cx5="http://schemas.microsoft.com/office/drawing/2016/5/11/chartex" xmlns:cx6="http://schemas.microsoft.com/office/drawing/2016/5/12/chartex" xmlns:cx7="http://schemas.microsoft.com/office/drawing/2016/5/13/chartex" xmlns:cx8="http://schemas.microsoft.com/office/drawing/2016/5/14/chartex" xmlns:mc="http://schemas.openxmlformats.org/markup-compatibility/2006" xmlns:aink="http://schemas.microsoft.com/office/drawing/2016/ink" xmlns:am3d="http://schemas.microsoft.com/office/drawing/2017/model3d" xmlns:o="urn:schemas-microsoft-com:office:office" xmlns:r="http://schemas.openxmlformats.org/officeDocument/2006/relationships" xmlns:m="http://schemas.openxmlformats.org/officeDocument/2006/math" xmlns:v="urn:schemas-microsoft-com:vml" xmlns:wp14="http://schemas.microsoft.com/office/word/2010/wordprocessingDrawing" xmlns:wp="http://schemas.openxmlformats.org/drawingml/2006/wordprocessingDrawing" xmlns:w10="urn:schemas-microsoft-com:office:word" xmlns:w="http://schemas.openxmlformats.org/wordprocessingml/2006/main" xmlns:w14="http://schemas.microsoft.com/office/word/2010/wordml" xmlns:w15="http://schemas.microsoft.com/office/word/2012/wordml" xmlns:w16cid="http://schemas.microsoft.com/office/word/2016/wordml/cid" xmlns:w16se="http://schemas.microsoft.com/office/word/2015/wordml/symex" xmlns:wpg="http://schemas.microsoft.com/office/word/2010/wordprocessingGroup" xmlns:wpi="http://schemas.microsoft.com/office/word/2010/wordprocessingInk" xmlns:wne="http://schemas.microsoft.com/office/word/2006/wordml" xmlns:wps="http://schemas.microsoft.com/office/word/2010/wordprocessingShape" mc:Ignorable="w14 w15 w16se w16cid wp14">
   <w:p>
     <w:pPr>
       <w:pStyle w:val="Header"/>
@@ -13999,14 +14989,27 @@
       </w:rPr>
       <w:t xml:space="preserve">  </w:t>
     </w:r>
-    <w:fldSimple w:instr=" STYLEREF  &quot;Heading 1&quot; ">
-      <w:r>
-        <w:rPr>
-          <w:noProof/>
-        </w:rPr>
-        <w:t>BTSHOL01: Building your first BizTalk Server solution</w:t>
-      </w:r>
-    </w:fldSimple>
+    <w:r>
+      <w:fldChar w:fldCharType="begin"/>
+    </w:r>
+    <w:r>
+      <w:instrText xml:space="preserve"> STYLEREF  "Heading 1" </w:instrText>
+    </w:r>
+    <w:r>
+      <w:fldChar w:fldCharType="separate"/>
+    </w:r>
+    <w:r>
+      <w:rPr>
+        <w:noProof/>
+      </w:rPr>
+      <w:t>BTSHOL01: Building your first BizTalk Server solution</w:t>
+    </w:r>
+    <w:r>
+      <w:rPr>
+        <w:noProof/>
+      </w:rPr>
+      <w:fldChar w:fldCharType="end"/>
+    </w:r>
   </w:p>
   <w:p>
     <w:pPr>
@@ -14022,7 +15025,7 @@
 </file>
 
 <file path=word/header2.xml><?xml version="1.0" encoding="utf-8"?>
-<w:hdr xmlns:wpc="http://schemas.microsoft.com/office/word/2010/wordprocessingCanvas" xmlns:mc="http://schemas.openxmlformats.org/markup-compatibility/2006" xmlns:o="urn:schemas-microsoft-com:office:office" xmlns:r="http://schemas.openxmlformats.org/officeDocument/2006/relationships" xmlns:m="http://schemas.openxmlformats.org/officeDocument/2006/math" xmlns:v="urn:schemas-microsoft-com:vml" xmlns:wp14="http://schemas.microsoft.com/office/word/2010/wordprocessingDrawing" xmlns:wp="http://schemas.openxmlformats.org/drawingml/2006/wordprocessingDrawing" xmlns:w10="urn:schemas-microsoft-com:office:word" xmlns:w="http://schemas.openxmlformats.org/wordprocessingml/2006/main" xmlns:w14="http://schemas.microsoft.com/office/word/2010/wordml" xmlns:w15="http://schemas.microsoft.com/office/word/2012/wordml" xmlns:wpg="http://schemas.microsoft.com/office/word/2010/wordprocessingGroup" xmlns:wpi="http://schemas.microsoft.com/office/word/2010/wordprocessingInk" xmlns:wne="http://schemas.microsoft.com/office/word/2006/wordml" xmlns:wps="http://schemas.microsoft.com/office/word/2010/wordprocessingShape" mc:Ignorable="w14 w15 wp14">
+<w:hdr xmlns:wpc="http://schemas.microsoft.com/office/word/2010/wordprocessingCanvas" xmlns:cx="http://schemas.microsoft.com/office/drawing/2014/chartex" xmlns:cx1="http://schemas.microsoft.com/office/drawing/2015/9/8/chartex" xmlns:cx2="http://schemas.microsoft.com/office/drawing/2015/10/21/chartex" xmlns:cx3="http://schemas.microsoft.com/office/drawing/2016/5/9/chartex" xmlns:cx4="http://schemas.microsoft.com/office/drawing/2016/5/10/chartex" xmlns:cx5="http://schemas.microsoft.com/office/drawing/2016/5/11/chartex" xmlns:cx6="http://schemas.microsoft.com/office/drawing/2016/5/12/chartex" xmlns:cx7="http://schemas.microsoft.com/office/drawing/2016/5/13/chartex" xmlns:cx8="http://schemas.microsoft.com/office/drawing/2016/5/14/chartex" xmlns:mc="http://schemas.openxmlformats.org/markup-compatibility/2006" xmlns:aink="http://schemas.microsoft.com/office/drawing/2016/ink" xmlns:am3d="http://schemas.microsoft.com/office/drawing/2017/model3d" xmlns:o="urn:schemas-microsoft-com:office:office" xmlns:r="http://schemas.openxmlformats.org/officeDocument/2006/relationships" xmlns:m="http://schemas.openxmlformats.org/officeDocument/2006/math" xmlns:v="urn:schemas-microsoft-com:vml" xmlns:wp14="http://schemas.microsoft.com/office/word/2010/wordprocessingDrawing" xmlns:wp="http://schemas.openxmlformats.org/drawingml/2006/wordprocessingDrawing" xmlns:w10="urn:schemas-microsoft-com:office:word" xmlns:w="http://schemas.openxmlformats.org/wordprocessingml/2006/main" xmlns:w14="http://schemas.microsoft.com/office/word/2010/wordml" xmlns:w15="http://schemas.microsoft.com/office/word/2012/wordml" xmlns:w16cid="http://schemas.microsoft.com/office/word/2016/wordml/cid" xmlns:w16se="http://schemas.microsoft.com/office/word/2015/wordml/symex" xmlns:wpg="http://schemas.microsoft.com/office/word/2010/wordprocessingGroup" xmlns:wpi="http://schemas.microsoft.com/office/word/2010/wordprocessingInk" xmlns:wne="http://schemas.microsoft.com/office/word/2006/wordml" xmlns:wps="http://schemas.microsoft.com/office/word/2010/wordprocessingShape" mc:Ignorable="w14 w15 w16se w16cid wp14">
   <w:p>
     <w:pPr>
       <w:pStyle w:val="Header"/>
@@ -14030,14 +15033,27 @@
     <w:r>
       <w:tab/>
     </w:r>
-    <w:fldSimple w:instr=" STYLEREF  &quot;Heading 1&quot; ">
-      <w:r>
-        <w:rPr>
-          <w:noProof/>
-        </w:rPr>
-        <w:t>BTSHOL01: Building your first BizTalk Server solution</w:t>
-      </w:r>
-    </w:fldSimple>
+    <w:r>
+      <w:fldChar w:fldCharType="begin"/>
+    </w:r>
+    <w:r>
+      <w:instrText xml:space="preserve"> STYLEREF  "Heading 1" </w:instrText>
+    </w:r>
+    <w:r>
+      <w:fldChar w:fldCharType="separate"/>
+    </w:r>
+    <w:r>
+      <w:rPr>
+        <w:noProof/>
+      </w:rPr>
+      <w:t>BTSHOL01: Building your first BizTalk Server solution</w:t>
+    </w:r>
+    <w:r>
+      <w:rPr>
+        <w:noProof/>
+      </w:rPr>
+      <w:fldChar w:fldCharType="end"/>
+    </w:r>
     <w:r>
       <w:rPr>
         <w:spacing w:val="260"/>
@@ -14083,7 +15099,7 @@
 </file>
 
 <file path=word/numbering.xml><?xml version="1.0" encoding="utf-8"?>
-<w:numbering xmlns:wpc="http://schemas.microsoft.com/office/word/2010/wordprocessingCanvas" xmlns:mc="http://schemas.openxmlformats.org/markup-compatibility/2006" xmlns:o="urn:schemas-microsoft-com:office:office" xmlns:r="http://schemas.openxmlformats.org/officeDocument/2006/relationships" xmlns:m="http://schemas.openxmlformats.org/officeDocument/2006/math" xmlns:v="urn:schemas-microsoft-com:vml" xmlns:wp14="http://schemas.microsoft.com/office/word/2010/wordprocessingDrawing" xmlns:wp="http://schemas.openxmlformats.org/drawingml/2006/wordprocessingDrawing" xmlns:w10="urn:schemas-microsoft-com:office:word" xmlns:w="http://schemas.openxmlformats.org/wordprocessingml/2006/main" xmlns:w14="http://schemas.microsoft.com/office/word/2010/wordml" xmlns:w15="http://schemas.microsoft.com/office/word/2012/wordml" xmlns:wpg="http://schemas.microsoft.com/office/word/2010/wordprocessingGroup" xmlns:wpi="http://schemas.microsoft.com/office/word/2010/wordprocessingInk" xmlns:wne="http://schemas.microsoft.com/office/word/2006/wordml" xmlns:wps="http://schemas.microsoft.com/office/word/2010/wordprocessingShape" mc:Ignorable="w14 w15 wp14">
+<w:numbering xmlns:wpc="http://schemas.microsoft.com/office/word/2010/wordprocessingCanvas" xmlns:cx="http://schemas.microsoft.com/office/drawing/2014/chartex" xmlns:cx1="http://schemas.microsoft.com/office/drawing/2015/9/8/chartex" xmlns:cx2="http://schemas.microsoft.com/office/drawing/2015/10/21/chartex" xmlns:cx3="http://schemas.microsoft.com/office/drawing/2016/5/9/chartex" xmlns:cx4="http://schemas.microsoft.com/office/drawing/2016/5/10/chartex" xmlns:cx5="http://schemas.microsoft.com/office/drawing/2016/5/11/chartex" xmlns:cx6="http://schemas.microsoft.com/office/drawing/2016/5/12/chartex" xmlns:cx7="http://schemas.microsoft.com/office/drawing/2016/5/13/chartex" xmlns:cx8="http://schemas.microsoft.com/office/drawing/2016/5/14/chartex" xmlns:mc="http://schemas.openxmlformats.org/markup-compatibility/2006" xmlns:aink="http://schemas.microsoft.com/office/drawing/2016/ink" xmlns:am3d="http://schemas.microsoft.com/office/drawing/2017/model3d" xmlns:o="urn:schemas-microsoft-com:office:office" xmlns:r="http://schemas.openxmlformats.org/officeDocument/2006/relationships" xmlns:m="http://schemas.openxmlformats.org/officeDocument/2006/math" xmlns:v="urn:schemas-microsoft-com:vml" xmlns:wp14="http://schemas.microsoft.com/office/word/2010/wordprocessingDrawing" xmlns:wp="http://schemas.openxmlformats.org/drawingml/2006/wordprocessingDrawing" xmlns:w10="urn:schemas-microsoft-com:office:word" xmlns:w="http://schemas.openxmlformats.org/wordprocessingml/2006/main" xmlns:w14="http://schemas.microsoft.com/office/word/2010/wordml" xmlns:w15="http://schemas.microsoft.com/office/word/2012/wordml" xmlns:w16cid="http://schemas.microsoft.com/office/word/2016/wordml/cid" xmlns:w16se="http://schemas.microsoft.com/office/word/2015/wordml/symex" xmlns:wpg="http://schemas.microsoft.com/office/word/2010/wordprocessingGroup" xmlns:wpi="http://schemas.microsoft.com/office/word/2010/wordprocessingInk" xmlns:wne="http://schemas.microsoft.com/office/word/2006/wordml" xmlns:wps="http://schemas.microsoft.com/office/word/2010/wordprocessingShape" mc:Ignorable="w14 w15 w16se w16cid wp14">
   <w:abstractNum w:abstractNumId="0" w15:restartNumberingAfterBreak="0">
     <w:nsid w:val="003E7F8F"/>
     <w:multiLevelType w:val="hybridMultilevel"/>
@@ -19993,7 +21009,7 @@
 </file>
 
 <file path=word/styles.xml><?xml version="1.0" encoding="utf-8"?>
-<w:styles xmlns:mc="http://schemas.openxmlformats.org/markup-compatibility/2006" xmlns:r="http://schemas.openxmlformats.org/officeDocument/2006/relationships" xmlns:w="http://schemas.openxmlformats.org/wordprocessingml/2006/main" xmlns:w14="http://schemas.microsoft.com/office/word/2010/wordml" xmlns:w15="http://schemas.microsoft.com/office/word/2012/wordml" mc:Ignorable="w14 w15">
+<w:styles xmlns:mc="http://schemas.openxmlformats.org/markup-compatibility/2006" xmlns:r="http://schemas.openxmlformats.org/officeDocument/2006/relationships" xmlns:w="http://schemas.openxmlformats.org/wordprocessingml/2006/main" xmlns:w14="http://schemas.microsoft.com/office/word/2010/wordml" xmlns:w15="http://schemas.microsoft.com/office/word/2012/wordml" xmlns:w16cid="http://schemas.microsoft.com/office/word/2016/wordml/cid" xmlns:w16se="http://schemas.microsoft.com/office/word/2015/wordml/symex" mc:Ignorable="w14 w15 w16se w16cid">
   <w:docDefaults>
     <w:rPrDefault>
       <w:rPr>
@@ -20003,7 +21019,7 @@
     </w:rPrDefault>
     <w:pPrDefault/>
   </w:docDefaults>
-  <w:latentStyles w:defLockedState="0" w:defUIPriority="0" w:defSemiHidden="0" w:defUnhideWhenUsed="0" w:defQFormat="0" w:count="371">
+  <w:latentStyles w:defLockedState="0" w:defUIPriority="0" w:defSemiHidden="0" w:defUnhideWhenUsed="0" w:defQFormat="0" w:count="375">
     <w:lsdException w:name="Normal" w:qFormat="1"/>
     <w:lsdException w:name="heading 1" w:qFormat="1"/>
     <w:lsdException w:name="heading 2" w:qFormat="1"/>
@@ -20103,7 +21119,6 @@
     <w:lsdException w:name="HTML Sample" w:semiHidden="1" w:unhideWhenUsed="1"/>
     <w:lsdException w:name="HTML Typewriter" w:semiHidden="1" w:unhideWhenUsed="1"/>
     <w:lsdException w:name="HTML Variable" w:semiHidden="1" w:unhideWhenUsed="1"/>
-    <w:lsdException w:name="Normal Table" w:semiHidden="1" w:unhideWhenUsed="1"/>
     <w:lsdException w:name="annotation subject" w:semiHidden="1" w:unhideWhenUsed="1"/>
     <w:lsdException w:name="No List" w:semiHidden="1" w:unhideWhenUsed="1"/>
     <w:lsdException w:name="Outline List 1" w:semiHidden="1" w:unhideWhenUsed="1"/>
@@ -20147,10 +21162,8 @@
     <w:lsdException w:name="Table Elegant" w:semiHidden="1" w:unhideWhenUsed="1"/>
     <w:lsdException w:name="Table Professional" w:semiHidden="1" w:unhideWhenUsed="1"/>
     <w:lsdException w:name="Table Subtle 1" w:semiHidden="1" w:unhideWhenUsed="1"/>
-    <w:lsdException w:name="Table Subtle 2" w:semiHidden="1" w:unhideWhenUsed="1"/>
     <w:lsdException w:name="Table Web 1" w:semiHidden="1" w:unhideWhenUsed="1"/>
     <w:lsdException w:name="Table Web 2" w:semiHidden="1" w:unhideWhenUsed="1"/>
-    <w:lsdException w:name="Table Web 3" w:semiHidden="1" w:unhideWhenUsed="1"/>
     <w:lsdException w:name="Balloon Text" w:semiHidden="1" w:unhideWhenUsed="1"/>
     <w:lsdException w:name="Table Theme" w:semiHidden="1" w:unhideWhenUsed="1"/>
     <w:lsdException w:name="Placeholder Text" w:semiHidden="1" w:uiPriority="99"/>
@@ -20368,6 +21381,10 @@
     <w:lsdException w:name="List Table 5 Dark Accent 6" w:uiPriority="50"/>
     <w:lsdException w:name="List Table 6 Colorful Accent 6" w:uiPriority="51"/>
     <w:lsdException w:name="List Table 7 Colorful Accent 6" w:uiPriority="52"/>
+    <w:lsdException w:name="Mention" w:semiHidden="1" w:uiPriority="99" w:unhideWhenUsed="1"/>
+    <w:lsdException w:name="Smart Hyperlink" w:semiHidden="1" w:uiPriority="99" w:unhideWhenUsed="1"/>
+    <w:lsdException w:name="Hashtag" w:semiHidden="1" w:uiPriority="99" w:unhideWhenUsed="1"/>
+    <w:lsdException w:name="Unresolved Mention" w:semiHidden="1" w:uiPriority="99" w:unhideWhenUsed="1"/>
   </w:latentStyles>
   <w:style w:type="paragraph" w:default="1" w:styleId="Normal">
     <w:name w:val="Normal"/>
@@ -24239,12 +25256,6 @@
 </file>
 
 <file path=customXml/item1.xml><?xml version="1.0" encoding="utf-8"?>
-<p:properties xmlns:p="http://schemas.microsoft.com/office/2006/metadata/properties" xmlns:xsi="http://www.w3.org/2001/XMLSchema-instance" xmlns:pc="http://schemas.microsoft.com/office/infopath/2007/PartnerControls">
-  <documentManagement/>
-</p:properties>
-</file>
-
-<file path=customXml/item2.xml><?xml version="1.0" encoding="utf-8"?>
 <ct:contentTypeSchema xmlns:ct="http://schemas.microsoft.com/office/2006/metadata/contentType" xmlns:ma="http://schemas.microsoft.com/office/2006/metadata/properties/metaAttributes" ct:_="" ma:_="" ma:contentTypeName="Document" ma:contentTypeID="0x010100D8A38A242BE7DD4081C8973EEEEBB20F" ma:contentTypeVersion="0" ma:contentTypeDescription="Create a new document." ma:contentTypeScope="" ma:versionID="09e8db397495abb1693f8e1c27ada2e6">
   <xsd:schema xmlns:xsd="http://www.w3.org/2001/XMLSchema" xmlns:p="http://schemas.microsoft.com/office/2006/metadata/properties" targetNamespace="http://schemas.microsoft.com/office/2006/metadata/properties" ma:root="true" ma:fieldsID="4aeb20c0e3442673af7ee10786458764">
     <xsd:element name="properties">
@@ -24293,6 +25304,12 @@
 </ct:contentTypeSchema>
 </file>
 
+<file path=customXml/item2.xml><?xml version="1.0" encoding="utf-8"?>
+<p:properties xmlns:p="http://schemas.microsoft.com/office/2006/metadata/properties" xmlns:xsi="http://www.w3.org/2001/XMLSchema-instance" xmlns:pc="http://schemas.microsoft.com/office/infopath/2007/PartnerControls">
+  <documentManagement/>
+</p:properties>
+</file>
+
 <file path=customXml/item3.xml><?xml version="1.0" encoding="utf-8"?>
 <?mso-contentType ?>
 <FormTemplates xmlns="http://schemas.microsoft.com/sharepoint/v3/contenttype/forms">
@@ -24307,15 +25324,6 @@
 </file>
 
 <file path=customXml/itemProps1.xml><?xml version="1.0" encoding="utf-8"?>
-<ds:datastoreItem xmlns:ds="http://schemas.openxmlformats.org/officeDocument/2006/customXml" ds:itemID="{918AB9D1-12E8-43FC-973C-5DB78A17EB0D}">
-  <ds:schemaRefs>
-    <ds:schemaRef ds:uri="http://schemas.microsoft.com/office/2006/metadata/properties"/>
-    <ds:schemaRef ds:uri="http://schemas.microsoft.com/office/infopath/2007/PartnerControls"/>
-  </ds:schemaRefs>
-</ds:datastoreItem>
-</file>
-
-<file path=customXml/itemProps2.xml><?xml version="1.0" encoding="utf-8"?>
 <ds:datastoreItem xmlns:ds="http://schemas.openxmlformats.org/officeDocument/2006/customXml" ds:itemID="{619A2E5C-33E2-4E52-B569-EBFD0CB85511}">
   <ds:schemaRefs>
     <ds:schemaRef ds:uri="http://schemas.microsoft.com/office/2006/metadata/contentType"/>
@@ -24330,6 +25338,15 @@
 </ds:datastoreItem>
 </file>
 
+<file path=customXml/itemProps2.xml><?xml version="1.0" encoding="utf-8"?>
+<ds:datastoreItem xmlns:ds="http://schemas.openxmlformats.org/officeDocument/2006/customXml" ds:itemID="{918AB9D1-12E8-43FC-973C-5DB78A17EB0D}">
+  <ds:schemaRefs>
+    <ds:schemaRef ds:uri="http://schemas.microsoft.com/office/2006/metadata/properties"/>
+    <ds:schemaRef ds:uri="http://schemas.microsoft.com/office/infopath/2007/PartnerControls"/>
+  </ds:schemaRefs>
+</ds:datastoreItem>
+</file>
+
 <file path=customXml/itemProps3.xml><?xml version="1.0" encoding="utf-8"?>
 <ds:datastoreItem xmlns:ds="http://schemas.openxmlformats.org/officeDocument/2006/customXml" ds:itemID="{6743780F-E44F-4D6C-AA98-D58EDACD62B8}">
   <ds:schemaRefs>
@@ -24339,7 +25356,7 @@
 </file>
 
 <file path=customXml/itemProps4.xml><?xml version="1.0" encoding="utf-8"?>
-<ds:datastoreItem xmlns:ds="http://schemas.openxmlformats.org/officeDocument/2006/customXml" ds:itemID="{4EA7D219-ED4C-41C8-BC7F-71657B494BD0}">
+<ds:datastoreItem xmlns:ds="http://schemas.openxmlformats.org/officeDocument/2006/customXml" ds:itemID="{CF0F7C04-E463-460C-8430-02AAAB4AD304}">
   <ds:schemaRefs>
     <ds:schemaRef ds:uri="http://schemas.openxmlformats.org/officeDocument/2006/bibliography"/>
   </ds:schemaRefs>

</xml_diff>